<commit_message>
feat: update computer vision notes
- finished correlation
- started convolution
</commit_message>
<xml_diff>
--- a/ComputerVisionNotes.docx
+++ b/ComputerVisionNotes.docx
@@ -61,7 +61,15 @@
           <w:iCs/>
           <w:lang w:val="en-US"/>
         </w:rPr>
-        <w:t>Updated: 2024-09-06</w:t>
+        <w:t>Updated: 2024-09-0</w:t>
+      </w:r>
+      <w:r>
+        <w:rPr>
+          <w:i/>
+          <w:iCs/>
+          <w:lang w:val="en-US"/>
+        </w:rPr>
+        <w:t>7</w:t>
       </w:r>
     </w:p>
     <w:p>
@@ -547,13 +555,7 @@
         <w:rPr>
           <w:lang w:val="en-US"/>
         </w:rPr>
-        <w:t>cv2.filter2D</w:t>
-      </w:r>
-      <w:r>
-        <w:rPr>
-          <w:lang w:val="en-US"/>
-        </w:rPr>
-        <w:t xml:space="preserve">, </w:t>
+        <w:t xml:space="preserve">cv2.filter2D, </w:t>
       </w:r>
       <w:r>
         <w:rPr>
@@ -731,14 +733,7 @@
                       <w:rFonts w:ascii="Cambria Math" w:hAnsi="Cambria Math"/>
                       <w:lang w:val="en-US"/>
                     </w:rPr>
-                    <m:t>v</m:t>
-                  </m:r>
-                  <m:r>
-                    <w:rPr>
-                      <w:rFonts w:ascii="Cambria Math" w:hAnsi="Cambria Math"/>
-                      <w:lang w:val="en-US"/>
-                    </w:rPr>
-                    <m:t>=-k</m:t>
+                    <m:t>v=-k</m:t>
                   </m:r>
                 </m:sub>
                 <m:sup>
@@ -783,14 +778,7 @@
                       <w:rFonts w:ascii="Cambria Math" w:hAnsi="Cambria Math"/>
                       <w:lang w:val="en-US"/>
                     </w:rPr>
-                    <m:t>⋅</m:t>
-                  </m:r>
-                  <m:r>
-                    <w:rPr>
-                      <w:rFonts w:ascii="Cambria Math" w:hAnsi="Cambria Math"/>
-                      <w:lang w:val="en-US"/>
-                    </w:rPr>
-                    <m:t>I</m:t>
+                    <m:t>⋅I</m:t>
                   </m:r>
                   <m:d>
                     <m:dPr>
@@ -1050,6 +1038,674 @@
           <m:t>=1</m:t>
         </m:r>
       </m:oMath>
+      <w:r>
+        <w:rPr>
+          <w:lang w:val="en-US"/>
+        </w:rPr>
+        <w:t>.</w:t>
+      </w:r>
+    </w:p>
+    <w:p>
+      <w:pPr>
+        <w:rPr>
+          <w:lang w:val="en-US"/>
+        </w:rPr>
+      </w:pPr>
+    </w:p>
+    <w:p>
+      <w:pPr>
+        <w:rPr>
+          <w:lang w:val="en-US"/>
+        </w:rPr>
+      </w:pPr>
+      <w:r>
+        <w:rPr>
+          <w:lang w:val="en-US"/>
+        </w:rPr>
+        <w:t xml:space="preserve">Let </w:t>
+      </w:r>
+      <m:oMath>
+        <m:acc>
+          <m:accPr>
+            <m:chr m:val="⃗"/>
+            <m:ctrlPr>
+              <w:rPr>
+                <w:rFonts w:ascii="Cambria Math" w:hAnsi="Cambria Math"/>
+                <w:i/>
+                <w:lang w:val="en-US"/>
+              </w:rPr>
+            </m:ctrlPr>
+          </m:accPr>
+          <m:e>
+            <m:r>
+              <w:rPr>
+                <w:rFonts w:ascii="Cambria Math" w:hAnsi="Cambria Math"/>
+                <w:lang w:val="en-US"/>
+              </w:rPr>
+              <m:t>f</m:t>
+            </m:r>
+          </m:e>
+        </m:acc>
+        <m:r>
+          <w:rPr>
+            <w:rFonts w:ascii="Cambria Math" w:hAnsi="Cambria Math"/>
+            <w:lang w:val="en-US"/>
+          </w:rPr>
+          <m:t>=F</m:t>
+        </m:r>
+        <m:d>
+          <m:dPr>
+            <m:ctrlPr>
+              <w:rPr>
+                <w:rFonts w:ascii="Cambria Math" w:hAnsi="Cambria Math"/>
+                <w:i/>
+                <w:lang w:val="en-US"/>
+              </w:rPr>
+            </m:ctrlPr>
+          </m:dPr>
+          <m:e>
+            <m:r>
+              <w:rPr>
+                <w:rFonts w:ascii="Cambria Math" w:hAnsi="Cambria Math"/>
+                <w:lang w:val="en-US"/>
+              </w:rPr>
+              <m:t>:</m:t>
+            </m:r>
+          </m:e>
+        </m:d>
+        <m:r>
+          <w:rPr>
+            <w:rFonts w:ascii="Cambria Math" w:hAnsi="Cambria Math"/>
+            <w:lang w:val="en-US"/>
+          </w:rPr>
+          <m:t>,</m:t>
+        </m:r>
+        <m:acc>
+          <m:accPr>
+            <m:chr m:val="⃗"/>
+            <m:ctrlPr>
+              <w:rPr>
+                <w:rFonts w:ascii="Cambria Math" w:hAnsi="Cambria Math"/>
+                <w:i/>
+                <w:lang w:val="en-US"/>
+              </w:rPr>
+            </m:ctrlPr>
+          </m:accPr>
+          <m:e>
+            <m:sSub>
+              <m:sSubPr>
+                <m:ctrlPr>
+                  <w:rPr>
+                    <w:rFonts w:ascii="Cambria Math" w:hAnsi="Cambria Math"/>
+                    <w:i/>
+                    <w:lang w:val="en-US"/>
+                  </w:rPr>
+                </m:ctrlPr>
+              </m:sSubPr>
+              <m:e>
+                <m:r>
+                  <w:rPr>
+                    <w:rFonts w:ascii="Cambria Math" w:hAnsi="Cambria Math"/>
+                    <w:lang w:val="en-US"/>
+                  </w:rPr>
+                  <m:t>t</m:t>
+                </m:r>
+              </m:e>
+              <m:sub>
+                <m:r>
+                  <w:rPr>
+                    <w:rFonts w:ascii="Cambria Math" w:hAnsi="Cambria Math"/>
+                    <w:lang w:val="en-US"/>
+                  </w:rPr>
+                  <m:t>ij</m:t>
+                </m:r>
+              </m:sub>
+            </m:sSub>
+          </m:e>
+        </m:acc>
+        <m:r>
+          <w:rPr>
+            <w:rFonts w:ascii="Cambria Math" w:hAnsi="Cambria Math"/>
+            <w:lang w:val="en-US"/>
+          </w:rPr>
+          <m:t>=</m:t>
+        </m:r>
+        <m:sSub>
+          <m:sSubPr>
+            <m:ctrlPr>
+              <w:rPr>
+                <w:rFonts w:ascii="Cambria Math" w:hAnsi="Cambria Math"/>
+                <w:i/>
+                <w:lang w:val="en-US"/>
+              </w:rPr>
+            </m:ctrlPr>
+          </m:sSubPr>
+          <m:e>
+            <m:r>
+              <w:rPr>
+                <w:rFonts w:ascii="Cambria Math" w:hAnsi="Cambria Math"/>
+                <w:lang w:val="en-US"/>
+              </w:rPr>
+              <m:t>T</m:t>
+            </m:r>
+          </m:e>
+          <m:sub>
+            <m:r>
+              <w:rPr>
+                <w:rFonts w:ascii="Cambria Math" w:hAnsi="Cambria Math"/>
+                <w:lang w:val="en-US"/>
+              </w:rPr>
+              <m:t>ij</m:t>
+            </m:r>
+          </m:sub>
+        </m:sSub>
+        <m:d>
+          <m:dPr>
+            <m:ctrlPr>
+              <w:rPr>
+                <w:rFonts w:ascii="Cambria Math" w:hAnsi="Cambria Math"/>
+                <w:i/>
+                <w:lang w:val="en-US"/>
+              </w:rPr>
+            </m:ctrlPr>
+          </m:dPr>
+          <m:e>
+            <m:r>
+              <w:rPr>
+                <w:rFonts w:ascii="Cambria Math" w:hAnsi="Cambria Math"/>
+                <w:lang w:val="en-US"/>
+              </w:rPr>
+              <m:t>:</m:t>
+            </m:r>
+          </m:e>
+        </m:d>
+      </m:oMath>
+      <w:r>
+        <w:rPr>
+          <w:lang w:val="en-US"/>
+        </w:rPr>
+        <w:t xml:space="preserve"> where </w:t>
+      </w:r>
+      <m:oMath>
+        <m:sSub>
+          <m:sSubPr>
+            <m:ctrlPr>
+              <w:rPr>
+                <w:rFonts w:ascii="Cambria Math" w:hAnsi="Cambria Math"/>
+                <w:i/>
+                <w:lang w:val="en-US"/>
+              </w:rPr>
+            </m:ctrlPr>
+          </m:sSubPr>
+          <m:e>
+            <m:r>
+              <w:rPr>
+                <w:rFonts w:ascii="Cambria Math" w:hAnsi="Cambria Math"/>
+                <w:lang w:val="en-US"/>
+              </w:rPr>
+              <m:t>T</m:t>
+            </m:r>
+          </m:e>
+          <m:sub>
+            <m:r>
+              <w:rPr>
+                <w:rFonts w:ascii="Cambria Math" w:hAnsi="Cambria Math"/>
+                <w:lang w:val="en-US"/>
+              </w:rPr>
+              <m:t>ij</m:t>
+            </m:r>
+          </m:sub>
+        </m:sSub>
+        <m:r>
+          <w:rPr>
+            <w:rFonts w:ascii="Cambria Math" w:hAnsi="Cambria Math"/>
+            <w:lang w:val="en-US"/>
+          </w:rPr>
+          <m:t>=</m:t>
+        </m:r>
+        <m:r>
+          <w:rPr>
+            <w:rFonts w:ascii="Cambria Math" w:hAnsi="Cambria Math"/>
+            <w:lang w:val="en-US"/>
+          </w:rPr>
+          <m:t>I(i-k:i+k,j-k:j+k)</m:t>
+        </m:r>
+      </m:oMath>
+      <w:r>
+        <w:rPr>
+          <w:lang w:val="en-US"/>
+        </w:rPr>
+        <w:t>, then</w:t>
+      </w:r>
+    </w:p>
+    <w:p>
+      <w:pPr>
+        <w:rPr>
+          <w:lang w:val="en-US"/>
+        </w:rPr>
+      </w:pPr>
+      <m:oMathPara>
+        <m:oMath>
+          <m:r>
+            <w:rPr>
+              <w:rFonts w:ascii="Cambria Math" w:hAnsi="Cambria Math"/>
+              <w:lang w:val="en-US"/>
+            </w:rPr>
+            <m:t>G</m:t>
+          </m:r>
+          <m:d>
+            <m:dPr>
+              <m:ctrlPr>
+                <w:rPr>
+                  <w:rFonts w:ascii="Cambria Math" w:hAnsi="Cambria Math"/>
+                  <w:i/>
+                  <w:lang w:val="en-US"/>
+                </w:rPr>
+              </m:ctrlPr>
+            </m:dPr>
+            <m:e>
+              <m:r>
+                <w:rPr>
+                  <w:rFonts w:ascii="Cambria Math" w:hAnsi="Cambria Math"/>
+                  <w:lang w:val="en-US"/>
+                </w:rPr>
+                <m:t>i,j</m:t>
+              </m:r>
+            </m:e>
+          </m:d>
+          <m:r>
+            <w:rPr>
+              <w:rFonts w:ascii="Cambria Math" w:hAnsi="Cambria Math"/>
+              <w:lang w:val="en-US"/>
+            </w:rPr>
+            <m:t>=</m:t>
+          </m:r>
+          <m:sSup>
+            <m:sSupPr>
+              <m:ctrlPr>
+                <w:rPr>
+                  <w:rFonts w:ascii="Cambria Math" w:hAnsi="Cambria Math"/>
+                  <w:i/>
+                  <w:lang w:val="en-US"/>
+                </w:rPr>
+              </m:ctrlPr>
+            </m:sSupPr>
+            <m:e>
+              <m:acc>
+                <m:accPr>
+                  <m:chr m:val="⃗"/>
+                  <m:ctrlPr>
+                    <w:rPr>
+                      <w:rFonts w:ascii="Cambria Math" w:hAnsi="Cambria Math"/>
+                      <w:i/>
+                      <w:lang w:val="en-US"/>
+                    </w:rPr>
+                  </m:ctrlPr>
+                </m:accPr>
+                <m:e>
+                  <m:r>
+                    <w:rPr>
+                      <w:rFonts w:ascii="Cambria Math" w:hAnsi="Cambria Math"/>
+                      <w:lang w:val="en-US"/>
+                    </w:rPr>
+                    <m:t>f</m:t>
+                  </m:r>
+                </m:e>
+              </m:acc>
+            </m:e>
+            <m:sup>
+              <m:r>
+                <w:rPr>
+                  <w:rFonts w:ascii="Cambria Math" w:hAnsi="Cambria Math"/>
+                  <w:lang w:val="en-US"/>
+                </w:rPr>
+                <m:t>T</m:t>
+              </m:r>
+            </m:sup>
+          </m:sSup>
+          <m:r>
+            <w:rPr>
+              <w:rFonts w:ascii="Cambria Math" w:hAnsi="Cambria Math"/>
+              <w:lang w:val="en-US"/>
+            </w:rPr>
+            <m:t>⋅</m:t>
+          </m:r>
+          <m:acc>
+            <m:accPr>
+              <m:chr m:val="⃗"/>
+              <m:ctrlPr>
+                <w:rPr>
+                  <w:rFonts w:ascii="Cambria Math" w:hAnsi="Cambria Math"/>
+                  <w:i/>
+                  <w:lang w:val="en-US"/>
+                </w:rPr>
+              </m:ctrlPr>
+            </m:accPr>
+            <m:e>
+              <m:sSub>
+                <m:sSubPr>
+                  <m:ctrlPr>
+                    <w:rPr>
+                      <w:rFonts w:ascii="Cambria Math" w:hAnsi="Cambria Math"/>
+                      <w:i/>
+                      <w:lang w:val="en-US"/>
+                    </w:rPr>
+                  </m:ctrlPr>
+                </m:sSubPr>
+                <m:e>
+                  <m:r>
+                    <w:rPr>
+                      <w:rFonts w:ascii="Cambria Math" w:hAnsi="Cambria Math"/>
+                      <w:lang w:val="en-US"/>
+                    </w:rPr>
+                    <m:t>t</m:t>
+                  </m:r>
+                </m:e>
+                <m:sub>
+                  <m:r>
+                    <w:rPr>
+                      <w:rFonts w:ascii="Cambria Math" w:hAnsi="Cambria Math"/>
+                      <w:lang w:val="en-US"/>
+                    </w:rPr>
+                    <m:t>ij</m:t>
+                  </m:r>
+                </m:sub>
+              </m:sSub>
+            </m:e>
+          </m:acc>
+        </m:oMath>
+      </m:oMathPara>
+    </w:p>
+    <w:p>
+      <w:pPr>
+        <w:rPr>
+          <w:lang w:val="en-US"/>
+        </w:rPr>
+      </w:pPr>
+    </w:p>
+    <w:p>
+      <w:pPr>
+        <w:rPr>
+          <w:lang w:val="en-US"/>
+        </w:rPr>
+      </w:pPr>
+      <w:r>
+        <w:rPr>
+          <w:b/>
+          <w:bCs/>
+          <w:i/>
+          <w:iCs/>
+          <w:highlight w:val="yellow"/>
+          <w:lang w:val="en-US"/>
+        </w:rPr>
+        <w:t>Normalized Cross-Correlation</w:t>
+      </w:r>
+      <w:r>
+        <w:rPr>
+          <w:lang w:val="en-US"/>
+        </w:rPr>
+        <w:t>:</w:t>
+      </w:r>
+      <w:r>
+        <w:rPr>
+          <w:lang w:val="en-US"/>
+        </w:rPr>
+        <w:t xml:space="preserve"> exact match of image crop and filter results in 1.</w:t>
+      </w:r>
+    </w:p>
+    <w:p>
+      <w:pPr>
+        <w:rPr>
+          <w:lang w:val="en-US"/>
+        </w:rPr>
+      </w:pPr>
+      <m:oMathPara>
+        <m:oMath>
+          <m:r>
+            <w:rPr>
+              <w:rFonts w:ascii="Cambria Math" w:hAnsi="Cambria Math"/>
+              <w:lang w:val="en-US"/>
+            </w:rPr>
+            <m:t>G</m:t>
+          </m:r>
+          <m:d>
+            <m:dPr>
+              <m:ctrlPr>
+                <w:rPr>
+                  <w:rFonts w:ascii="Cambria Math" w:hAnsi="Cambria Math"/>
+                  <w:i/>
+                  <w:lang w:val="en-US"/>
+                </w:rPr>
+              </m:ctrlPr>
+            </m:dPr>
+            <m:e>
+              <m:r>
+                <w:rPr>
+                  <w:rFonts w:ascii="Cambria Math" w:hAnsi="Cambria Math"/>
+                  <w:lang w:val="en-US"/>
+                </w:rPr>
+                <m:t>i,j</m:t>
+              </m:r>
+            </m:e>
+          </m:d>
+          <m:r>
+            <w:rPr>
+              <w:rFonts w:ascii="Cambria Math" w:hAnsi="Cambria Math"/>
+              <w:lang w:val="en-US"/>
+            </w:rPr>
+            <m:t>=</m:t>
+          </m:r>
+          <m:f>
+            <m:fPr>
+              <m:ctrlPr>
+                <w:rPr>
+                  <w:rFonts w:ascii="Cambria Math" w:hAnsi="Cambria Math"/>
+                  <w:i/>
+                  <w:lang w:val="en-US"/>
+                </w:rPr>
+              </m:ctrlPr>
+            </m:fPr>
+            <m:num>
+              <m:sSup>
+                <m:sSupPr>
+                  <m:ctrlPr>
+                    <w:rPr>
+                      <w:rFonts w:ascii="Cambria Math" w:hAnsi="Cambria Math"/>
+                      <w:i/>
+                      <w:lang w:val="en-US"/>
+                    </w:rPr>
+                  </m:ctrlPr>
+                </m:sSupPr>
+                <m:e>
+                  <m:acc>
+                    <m:accPr>
+                      <m:chr m:val="⃗"/>
+                      <m:ctrlPr>
+                        <w:rPr>
+                          <w:rFonts w:ascii="Cambria Math" w:hAnsi="Cambria Math"/>
+                          <w:i/>
+                          <w:lang w:val="en-US"/>
+                        </w:rPr>
+                      </m:ctrlPr>
+                    </m:accPr>
+                    <m:e>
+                      <m:r>
+                        <w:rPr>
+                          <w:rFonts w:ascii="Cambria Math" w:hAnsi="Cambria Math"/>
+                          <w:lang w:val="en-US"/>
+                        </w:rPr>
+                        <m:t>f</m:t>
+                      </m:r>
+                    </m:e>
+                  </m:acc>
+                </m:e>
+                <m:sup>
+                  <m:r>
+                    <w:rPr>
+                      <w:rFonts w:ascii="Cambria Math" w:hAnsi="Cambria Math"/>
+                      <w:lang w:val="en-US"/>
+                    </w:rPr>
+                    <m:t>T</m:t>
+                  </m:r>
+                </m:sup>
+              </m:sSup>
+              <m:r>
+                <w:rPr>
+                  <w:rFonts w:ascii="Cambria Math" w:hAnsi="Cambria Math"/>
+                  <w:lang w:val="en-US"/>
+                </w:rPr>
+                <m:t>⋅</m:t>
+              </m:r>
+              <m:acc>
+                <m:accPr>
+                  <m:chr m:val="⃗"/>
+                  <m:ctrlPr>
+                    <w:rPr>
+                      <w:rFonts w:ascii="Cambria Math" w:hAnsi="Cambria Math"/>
+                      <w:i/>
+                      <w:lang w:val="en-US"/>
+                    </w:rPr>
+                  </m:ctrlPr>
+                </m:accPr>
+                <m:e>
+                  <m:sSub>
+                    <m:sSubPr>
+                      <m:ctrlPr>
+                        <w:rPr>
+                          <w:rFonts w:ascii="Cambria Math" w:hAnsi="Cambria Math"/>
+                          <w:i/>
+                          <w:lang w:val="en-US"/>
+                        </w:rPr>
+                      </m:ctrlPr>
+                    </m:sSubPr>
+                    <m:e>
+                      <m:r>
+                        <w:rPr>
+                          <w:rFonts w:ascii="Cambria Math" w:hAnsi="Cambria Math"/>
+                          <w:lang w:val="en-US"/>
+                        </w:rPr>
+                        <m:t>t</m:t>
+                      </m:r>
+                    </m:e>
+                    <m:sub>
+                      <m:r>
+                        <w:rPr>
+                          <w:rFonts w:ascii="Cambria Math" w:hAnsi="Cambria Math"/>
+                          <w:lang w:val="en-US"/>
+                        </w:rPr>
+                        <m:t>ij</m:t>
+                      </m:r>
+                    </m:sub>
+                  </m:sSub>
+                </m:e>
+              </m:acc>
+            </m:num>
+            <m:den>
+              <m:d>
+                <m:dPr>
+                  <m:begChr m:val="‖"/>
+                  <m:endChr m:val="‖"/>
+                  <m:ctrlPr>
+                    <w:rPr>
+                      <w:rFonts w:ascii="Cambria Math" w:hAnsi="Cambria Math"/>
+                      <w:i/>
+                      <w:lang w:val="en-US"/>
+                    </w:rPr>
+                  </m:ctrlPr>
+                </m:dPr>
+                <m:e>
+                  <m:acc>
+                    <m:accPr>
+                      <m:chr m:val="⃗"/>
+                      <m:ctrlPr>
+                        <w:rPr>
+                          <w:rFonts w:ascii="Cambria Math" w:hAnsi="Cambria Math"/>
+                          <w:i/>
+                          <w:lang w:val="en-US"/>
+                        </w:rPr>
+                      </m:ctrlPr>
+                    </m:accPr>
+                    <m:e>
+                      <m:r>
+                        <w:rPr>
+                          <w:rFonts w:ascii="Cambria Math" w:hAnsi="Cambria Math"/>
+                          <w:lang w:val="en-US"/>
+                        </w:rPr>
+                        <m:t>f</m:t>
+                      </m:r>
+                    </m:e>
+                  </m:acc>
+                </m:e>
+              </m:d>
+              <m:d>
+                <m:dPr>
+                  <m:begChr m:val="‖"/>
+                  <m:endChr m:val="‖"/>
+                  <m:ctrlPr>
+                    <w:rPr>
+                      <w:rFonts w:ascii="Cambria Math" w:hAnsi="Cambria Math"/>
+                      <w:i/>
+                      <w:lang w:val="en-US"/>
+                    </w:rPr>
+                  </m:ctrlPr>
+                </m:dPr>
+                <m:e>
+                  <m:acc>
+                    <m:accPr>
+                      <m:chr m:val="⃗"/>
+                      <m:ctrlPr>
+                        <w:rPr>
+                          <w:rFonts w:ascii="Cambria Math" w:hAnsi="Cambria Math"/>
+                          <w:i/>
+                          <w:lang w:val="en-US"/>
+                        </w:rPr>
+                      </m:ctrlPr>
+                    </m:accPr>
+                    <m:e>
+                      <m:sSub>
+                        <m:sSubPr>
+                          <m:ctrlPr>
+                            <w:rPr>
+                              <w:rFonts w:ascii="Cambria Math" w:hAnsi="Cambria Math"/>
+                              <w:i/>
+                              <w:lang w:val="en-US"/>
+                            </w:rPr>
+                          </m:ctrlPr>
+                        </m:sSubPr>
+                        <m:e>
+                          <m:r>
+                            <w:rPr>
+                              <w:rFonts w:ascii="Cambria Math" w:hAnsi="Cambria Math"/>
+                              <w:lang w:val="en-US"/>
+                            </w:rPr>
+                            <m:t>t</m:t>
+                          </m:r>
+                        </m:e>
+                        <m:sub>
+                          <m:r>
+                            <w:rPr>
+                              <w:rFonts w:ascii="Cambria Math" w:hAnsi="Cambria Math"/>
+                              <w:lang w:val="en-US"/>
+                            </w:rPr>
+                            <m:t>ij</m:t>
+                          </m:r>
+                        </m:sub>
+                      </m:sSub>
+                    </m:e>
+                  </m:acc>
+                </m:e>
+              </m:d>
+            </m:den>
+          </m:f>
+        </m:oMath>
+      </m:oMathPara>
+    </w:p>
+    <w:p>
+      <w:pPr>
+        <w:rPr>
+          <w:lang w:val="en-US"/>
+        </w:rPr>
+      </w:pPr>
     </w:p>
     <w:p>
       <w:pPr>
@@ -1396,6 +2052,42 @@
         </w:rPr>
         <w:t>Gaussian Filter:</w:t>
       </w:r>
+      <w:r>
+        <w:rPr>
+          <w:lang w:val="en-US"/>
+        </w:rPr>
+        <w:t xml:space="preserve"> </w:t>
+      </w:r>
+      <w:r>
+        <w:rPr>
+          <w:lang w:val="en-US"/>
+        </w:rPr>
+        <w:t xml:space="preserve">smooth/blur, </w:t>
+      </w:r>
+      <w:r>
+        <w:rPr>
+          <w:lang w:val="en-US"/>
+        </w:rPr>
+        <w:t xml:space="preserve">reduce noise, </w:t>
+      </w:r>
+      <w:r>
+        <w:rPr>
+          <w:lang w:val="en-US"/>
+        </w:rPr>
+        <w:t xml:space="preserve">neighbors closest to </w:t>
+      </w:r>
+      <w:r>
+        <w:rPr>
+          <w:lang w:val="en-US"/>
+        </w:rPr>
+        <w:t xml:space="preserve">a </w:t>
+      </w:r>
+      <w:r>
+        <w:rPr>
+          <w:lang w:val="en-US"/>
+        </w:rPr>
+        <w:t>center have the most influence.</w:t>
+      </w:r>
     </w:p>
     <w:p>
       <w:pPr>
@@ -1403,25 +2095,240 @@
           <w:lang w:val="en-US"/>
         </w:rPr>
       </w:pPr>
-      <w:r>
-        <w:rPr>
-          <w:lang w:val="en-US"/>
-        </w:rPr>
-        <w:t>[</w:t>
-      </w:r>
-      <w:r>
-        <w:rPr>
-          <w:highlight w:val="magenta"/>
-          <w:lang w:val="en-US"/>
-        </w:rPr>
-        <w:t>TODO</w:t>
-      </w:r>
-      <w:r>
-        <w:rPr>
-          <w:lang w:val="en-US"/>
-        </w:rPr>
-        <w:t>]</w:t>
-      </w:r>
+      <m:oMathPara>
+        <m:oMath>
+          <m:r>
+            <w:rPr>
+              <w:rFonts w:ascii="Cambria Math" w:hAnsi="Cambria Math"/>
+              <w:lang w:val="en-US"/>
+            </w:rPr>
+            <m:t>h</m:t>
+          </m:r>
+          <m:d>
+            <m:dPr>
+              <m:ctrlPr>
+                <w:rPr>
+                  <w:rFonts w:ascii="Cambria Math" w:hAnsi="Cambria Math"/>
+                  <w:i/>
+                  <w:lang w:val="en-US"/>
+                </w:rPr>
+              </m:ctrlPr>
+            </m:dPr>
+            <m:e>
+              <m:r>
+                <w:rPr>
+                  <w:rFonts w:ascii="Cambria Math" w:hAnsi="Cambria Math"/>
+                  <w:lang w:val="en-US"/>
+                </w:rPr>
+                <m:t>u,v</m:t>
+              </m:r>
+            </m:e>
+          </m:d>
+          <m:r>
+            <w:rPr>
+              <w:rFonts w:ascii="Cambria Math" w:hAnsi="Cambria Math"/>
+              <w:lang w:val="en-US"/>
+            </w:rPr>
+            <m:t>=</m:t>
+          </m:r>
+          <m:f>
+            <m:fPr>
+              <m:ctrlPr>
+                <w:rPr>
+                  <w:rFonts w:ascii="Cambria Math" w:hAnsi="Cambria Math"/>
+                  <w:i/>
+                  <w:lang w:val="en-US"/>
+                </w:rPr>
+              </m:ctrlPr>
+            </m:fPr>
+            <m:num>
+              <m:r>
+                <w:rPr>
+                  <w:rFonts w:ascii="Cambria Math" w:hAnsi="Cambria Math"/>
+                  <w:lang w:val="en-US"/>
+                </w:rPr>
+                <m:t>1</m:t>
+              </m:r>
+            </m:num>
+            <m:den>
+              <m:r>
+                <w:rPr>
+                  <w:rFonts w:ascii="Cambria Math" w:hAnsi="Cambria Math"/>
+                  <w:lang w:val="en-US"/>
+                </w:rPr>
+                <m:t>2π</m:t>
+              </m:r>
+              <m:sSup>
+                <m:sSupPr>
+                  <m:ctrlPr>
+                    <w:rPr>
+                      <w:rFonts w:ascii="Cambria Math" w:hAnsi="Cambria Math"/>
+                      <w:i/>
+                      <w:lang w:val="en-US"/>
+                    </w:rPr>
+                  </m:ctrlPr>
+                </m:sSupPr>
+                <m:e>
+                  <m:r>
+                    <w:rPr>
+                      <w:rFonts w:ascii="Cambria Math" w:hAnsi="Cambria Math"/>
+                      <w:lang w:val="en-US"/>
+                    </w:rPr>
+                    <m:t>σ</m:t>
+                  </m:r>
+                </m:e>
+                <m:sup>
+                  <m:r>
+                    <w:rPr>
+                      <w:rFonts w:ascii="Cambria Math" w:hAnsi="Cambria Math"/>
+                      <w:lang w:val="en-US"/>
+                    </w:rPr>
+                    <m:t>2</m:t>
+                  </m:r>
+                </m:sup>
+              </m:sSup>
+            </m:den>
+          </m:f>
+          <m:sSup>
+            <m:sSupPr>
+              <m:ctrlPr>
+                <w:rPr>
+                  <w:rFonts w:ascii="Cambria Math" w:hAnsi="Cambria Math"/>
+                  <w:i/>
+                  <w:lang w:val="en-US"/>
+                </w:rPr>
+              </m:ctrlPr>
+            </m:sSupPr>
+            <m:e>
+              <m:r>
+                <w:rPr>
+                  <w:rFonts w:ascii="Cambria Math" w:hAnsi="Cambria Math"/>
+                  <w:lang w:val="en-US"/>
+                </w:rPr>
+                <m:t>e</m:t>
+              </m:r>
+            </m:e>
+            <m:sup>
+              <m:r>
+                <w:rPr>
+                  <w:rFonts w:ascii="Cambria Math" w:hAnsi="Cambria Math"/>
+                  <w:lang w:val="en-US"/>
+                </w:rPr>
+                <m:t>-</m:t>
+              </m:r>
+              <m:f>
+                <m:fPr>
+                  <m:ctrlPr>
+                    <w:rPr>
+                      <w:rFonts w:ascii="Cambria Math" w:hAnsi="Cambria Math"/>
+                      <w:i/>
+                      <w:lang w:val="en-US"/>
+                    </w:rPr>
+                  </m:ctrlPr>
+                </m:fPr>
+                <m:num>
+                  <m:sSup>
+                    <m:sSupPr>
+                      <m:ctrlPr>
+                        <w:rPr>
+                          <w:rFonts w:ascii="Cambria Math" w:hAnsi="Cambria Math"/>
+                          <w:i/>
+                          <w:lang w:val="en-US"/>
+                        </w:rPr>
+                      </m:ctrlPr>
+                    </m:sSupPr>
+                    <m:e>
+                      <m:r>
+                        <w:rPr>
+                          <w:rFonts w:ascii="Cambria Math" w:hAnsi="Cambria Math"/>
+                          <w:lang w:val="en-US"/>
+                        </w:rPr>
+                        <m:t>u</m:t>
+                      </m:r>
+                    </m:e>
+                    <m:sup>
+                      <m:r>
+                        <w:rPr>
+                          <w:rFonts w:ascii="Cambria Math" w:hAnsi="Cambria Math"/>
+                          <w:lang w:val="en-US"/>
+                        </w:rPr>
+                        <m:t>2</m:t>
+                      </m:r>
+                    </m:sup>
+                  </m:sSup>
+                  <m:r>
+                    <w:rPr>
+                      <w:rFonts w:ascii="Cambria Math" w:hAnsi="Cambria Math"/>
+                      <w:lang w:val="en-US"/>
+                    </w:rPr>
+                    <m:t>+</m:t>
+                  </m:r>
+                  <m:sSup>
+                    <m:sSupPr>
+                      <m:ctrlPr>
+                        <w:rPr>
+                          <w:rFonts w:ascii="Cambria Math" w:hAnsi="Cambria Math"/>
+                          <w:i/>
+                          <w:lang w:val="en-US"/>
+                        </w:rPr>
+                      </m:ctrlPr>
+                    </m:sSupPr>
+                    <m:e>
+                      <m:r>
+                        <w:rPr>
+                          <w:rFonts w:ascii="Cambria Math" w:hAnsi="Cambria Math"/>
+                          <w:lang w:val="en-US"/>
+                        </w:rPr>
+                        <m:t>v</m:t>
+                      </m:r>
+                    </m:e>
+                    <m:sup>
+                      <m:r>
+                        <w:rPr>
+                          <w:rFonts w:ascii="Cambria Math" w:hAnsi="Cambria Math"/>
+                          <w:lang w:val="en-US"/>
+                        </w:rPr>
+                        <m:t>2</m:t>
+                      </m:r>
+                    </m:sup>
+                  </m:sSup>
+                </m:num>
+                <m:den>
+                  <m:sSup>
+                    <m:sSupPr>
+                      <m:ctrlPr>
+                        <w:rPr>
+                          <w:rFonts w:ascii="Cambria Math" w:hAnsi="Cambria Math"/>
+                          <w:i/>
+                          <w:lang w:val="en-US"/>
+                        </w:rPr>
+                      </m:ctrlPr>
+                    </m:sSupPr>
+                    <m:e>
+                      <m:r>
+                        <w:rPr>
+                          <w:rFonts w:ascii="Cambria Math" w:hAnsi="Cambria Math"/>
+                          <w:lang w:val="en-US"/>
+                        </w:rPr>
+                        <m:t>σ</m:t>
+                      </m:r>
+                    </m:e>
+                    <m:sup>
+                      <m:r>
+                        <w:rPr>
+                          <w:rFonts w:ascii="Cambria Math" w:hAnsi="Cambria Math"/>
+                          <w:lang w:val="en-US"/>
+                        </w:rPr>
+                        <m:t>2</m:t>
+                      </m:r>
+                    </m:sup>
+                  </m:sSup>
+                </m:den>
+              </m:f>
+            </m:sup>
+          </m:sSup>
+        </m:oMath>
+      </m:oMathPara>
     </w:p>
     <w:p>
       <w:pPr>
@@ -1429,6 +2336,77 @@
           <w:lang w:val="en-US"/>
         </w:rPr>
       </w:pPr>
+      <w:r>
+        <w:rPr>
+          <w:lang w:val="en-US"/>
+        </w:rPr>
+        <w:t>Generic Gaussian Filter: anisotropic (</w:t>
+      </w:r>
+      <w:r>
+        <w:rPr>
+          <w:lang w:val="en-US"/>
+        </w:rPr>
+        <w:t>a</w:t>
+      </w:r>
+      <w:r>
+        <w:rPr>
+          <w:lang w:val="en-US"/>
+        </w:rPr>
+        <w:t>symmetric)</w:t>
+      </w:r>
+      <w:r>
+        <w:rPr>
+          <w:lang w:val="en-US"/>
+        </w:rPr>
+        <w:t xml:space="preserve">, </w:t>
+      </w:r>
+      <m:oMath>
+        <m:r>
+          <w:rPr>
+            <w:rFonts w:ascii="Cambria Math" w:hAnsi="Cambria Math"/>
+            <w:lang w:val="en-US"/>
+          </w:rPr>
+          <m:t>x∈</m:t>
+        </m:r>
+        <m:sSup>
+          <m:sSupPr>
+            <m:ctrlPr>
+              <w:rPr>
+                <w:rFonts w:ascii="Cambria Math" w:hAnsi="Cambria Math"/>
+                <w:i/>
+                <w:lang w:val="en-US"/>
+              </w:rPr>
+            </m:ctrlPr>
+          </m:sSupPr>
+          <m:e>
+            <m:r>
+              <m:rPr>
+                <m:scr m:val="double-struck"/>
+              </m:rPr>
+              <w:rPr>
+                <w:rFonts w:ascii="Cambria Math" w:hAnsi="Cambria Math"/>
+                <w:lang w:val="en-US"/>
+              </w:rPr>
+              <m:t>R</m:t>
+            </m:r>
+          </m:e>
+          <m:sup>
+            <m:r>
+              <w:rPr>
+                <w:rFonts w:ascii="Cambria Math" w:hAnsi="Cambria Math"/>
+                <w:lang w:val="en-US"/>
+              </w:rPr>
+              <m:t>d</m:t>
+            </m:r>
+          </m:sup>
+        </m:sSup>
+      </m:oMath>
+      <w:r>
+        <w:rPr>
+          <w:lang w:val="en-US"/>
+        </w:rPr>
+        <w:t>.</w:t>
+      </w:r>
     </w:p>
     <w:p>
       <w:pPr>
@@ -1436,6 +2414,342 @@
           <w:lang w:val="en-US"/>
         </w:rPr>
       </w:pPr>
+      <m:oMathPara>
+        <m:oMath>
+          <m:r>
+            <m:rPr>
+              <m:scr m:val="script"/>
+            </m:rPr>
+            <w:rPr>
+              <w:rFonts w:ascii="Cambria Math" w:hAnsi="Cambria Math"/>
+              <w:lang w:val="en-US"/>
+            </w:rPr>
+            <m:t>N</m:t>
+          </m:r>
+          <m:d>
+            <m:dPr>
+              <m:ctrlPr>
+                <w:rPr>
+                  <w:rFonts w:ascii="Cambria Math" w:hAnsi="Cambria Math"/>
+                  <w:i/>
+                  <w:lang w:val="en-US"/>
+                </w:rPr>
+              </m:ctrlPr>
+            </m:dPr>
+            <m:e>
+              <m:r>
+                <w:rPr>
+                  <w:rFonts w:ascii="Cambria Math" w:hAnsi="Cambria Math"/>
+                  <w:lang w:val="en-US"/>
+                </w:rPr>
+                <m:t>x;μ,</m:t>
+              </m:r>
+              <m:r>
+                <m:rPr>
+                  <m:sty m:val="p"/>
+                </m:rPr>
+                <w:rPr>
+                  <w:rFonts w:ascii="Cambria Math" w:hAnsi="Cambria Math"/>
+                  <w:lang w:val="en-US"/>
+                </w:rPr>
+                <m:t>Σ</m:t>
+              </m:r>
+            </m:e>
+          </m:d>
+          <m:r>
+            <w:rPr>
+              <w:rFonts w:ascii="Cambria Math" w:hAnsi="Cambria Math"/>
+              <w:lang w:val="en-US"/>
+            </w:rPr>
+            <m:t>=</m:t>
+          </m:r>
+          <m:f>
+            <m:fPr>
+              <m:ctrlPr>
+                <w:rPr>
+                  <w:rFonts w:ascii="Cambria Math" w:hAnsi="Cambria Math"/>
+                  <w:i/>
+                  <w:lang w:val="en-US"/>
+                </w:rPr>
+              </m:ctrlPr>
+            </m:fPr>
+            <m:num>
+              <m:r>
+                <w:rPr>
+                  <w:rFonts w:ascii="Cambria Math" w:hAnsi="Cambria Math"/>
+                  <w:lang w:val="en-US"/>
+                </w:rPr>
+                <m:t>1</m:t>
+              </m:r>
+            </m:num>
+            <m:den>
+              <m:sSup>
+                <m:sSupPr>
+                  <m:ctrlPr>
+                    <w:rPr>
+                      <w:rFonts w:ascii="Cambria Math" w:hAnsi="Cambria Math"/>
+                      <w:i/>
+                      <w:lang w:val="en-US"/>
+                    </w:rPr>
+                  </m:ctrlPr>
+                </m:sSupPr>
+                <m:e>
+                  <m:d>
+                    <m:dPr>
+                      <m:ctrlPr>
+                        <w:rPr>
+                          <w:rFonts w:ascii="Cambria Math" w:hAnsi="Cambria Math"/>
+                          <w:i/>
+                          <w:lang w:val="en-US"/>
+                        </w:rPr>
+                      </m:ctrlPr>
+                    </m:dPr>
+                    <m:e>
+                      <m:r>
+                        <w:rPr>
+                          <w:rFonts w:ascii="Cambria Math" w:hAnsi="Cambria Math"/>
+                          <w:lang w:val="en-US"/>
+                        </w:rPr>
+                        <m:t>2π</m:t>
+                      </m:r>
+                    </m:e>
+                  </m:d>
+                </m:e>
+                <m:sup>
+                  <m:r>
+                    <w:rPr>
+                      <w:rFonts w:ascii="Cambria Math" w:hAnsi="Cambria Math"/>
+                      <w:lang w:val="en-US"/>
+                    </w:rPr>
+                    <m:t>d/2</m:t>
+                  </m:r>
+                </m:sup>
+              </m:sSup>
+              <m:sSup>
+                <m:sSupPr>
+                  <m:ctrlPr>
+                    <w:rPr>
+                      <w:rFonts w:ascii="Cambria Math" w:hAnsi="Cambria Math"/>
+                      <w:i/>
+                      <w:lang w:val="en-US"/>
+                    </w:rPr>
+                  </m:ctrlPr>
+                </m:sSupPr>
+                <m:e>
+                  <m:d>
+                    <m:dPr>
+                      <m:begChr m:val="|"/>
+                      <m:endChr m:val="|"/>
+                      <m:ctrlPr>
+                        <w:rPr>
+                          <w:rFonts w:ascii="Cambria Math" w:hAnsi="Cambria Math"/>
+                          <w:i/>
+                          <w:lang w:val="en-US"/>
+                        </w:rPr>
+                      </m:ctrlPr>
+                    </m:dPr>
+                    <m:e>
+                      <m:r>
+                        <m:rPr>
+                          <m:sty m:val="p"/>
+                        </m:rPr>
+                        <w:rPr>
+                          <w:rFonts w:ascii="Cambria Math" w:hAnsi="Cambria Math"/>
+                          <w:lang w:val="en-US"/>
+                        </w:rPr>
+                        <m:t>Σ</m:t>
+                      </m:r>
+                    </m:e>
+                  </m:d>
+                </m:e>
+                <m:sup>
+                  <m:r>
+                    <w:rPr>
+                      <w:rFonts w:ascii="Cambria Math" w:hAnsi="Cambria Math"/>
+                      <w:lang w:val="en-US"/>
+                    </w:rPr>
+                    <m:t>1/2</m:t>
+                  </m:r>
+                </m:sup>
+              </m:sSup>
+            </m:den>
+          </m:f>
+          <m:func>
+            <m:funcPr>
+              <m:ctrlPr>
+                <w:rPr>
+                  <w:rFonts w:ascii="Cambria Math" w:hAnsi="Cambria Math"/>
+                  <w:i/>
+                  <w:lang w:val="en-US"/>
+                </w:rPr>
+              </m:ctrlPr>
+            </m:funcPr>
+            <m:fName>
+              <m:r>
+                <m:rPr>
+                  <m:sty m:val="p"/>
+                </m:rPr>
+                <w:rPr>
+                  <w:rFonts w:ascii="Cambria Math" w:hAnsi="Cambria Math"/>
+                  <w:lang w:val="en-US"/>
+                </w:rPr>
+                <m:t>exp</m:t>
+              </m:r>
+            </m:fName>
+            <m:e>
+              <m:d>
+                <m:dPr>
+                  <m:ctrlPr>
+                    <w:rPr>
+                      <w:rFonts w:ascii="Cambria Math" w:hAnsi="Cambria Math"/>
+                      <w:i/>
+                      <w:lang w:val="en-US"/>
+                    </w:rPr>
+                  </m:ctrlPr>
+                </m:dPr>
+                <m:e>
+                  <m:r>
+                    <w:rPr>
+                      <w:rFonts w:ascii="Cambria Math" w:hAnsi="Cambria Math"/>
+                      <w:lang w:val="en-US"/>
+                    </w:rPr>
+                    <m:t>-</m:t>
+                  </m:r>
+                  <m:f>
+                    <m:fPr>
+                      <m:ctrlPr>
+                        <w:rPr>
+                          <w:rFonts w:ascii="Cambria Math" w:hAnsi="Cambria Math"/>
+                          <w:i/>
+                          <w:lang w:val="en-US"/>
+                        </w:rPr>
+                      </m:ctrlPr>
+                    </m:fPr>
+                    <m:num>
+                      <m:r>
+                        <w:rPr>
+                          <w:rFonts w:ascii="Cambria Math" w:hAnsi="Cambria Math"/>
+                          <w:lang w:val="en-US"/>
+                        </w:rPr>
+                        <m:t>1</m:t>
+                      </m:r>
+                    </m:num>
+                    <m:den>
+                      <m:r>
+                        <w:rPr>
+                          <w:rFonts w:ascii="Cambria Math" w:hAnsi="Cambria Math"/>
+                          <w:lang w:val="en-US"/>
+                        </w:rPr>
+                        <m:t>2</m:t>
+                      </m:r>
+                    </m:den>
+                  </m:f>
+                  <m:sSup>
+                    <m:sSupPr>
+                      <m:ctrlPr>
+                        <w:rPr>
+                          <w:rFonts w:ascii="Cambria Math" w:hAnsi="Cambria Math"/>
+                          <w:i/>
+                          <w:lang w:val="en-US"/>
+                        </w:rPr>
+                      </m:ctrlPr>
+                    </m:sSupPr>
+                    <m:e>
+                      <m:d>
+                        <m:dPr>
+                          <m:ctrlPr>
+                            <w:rPr>
+                              <w:rFonts w:ascii="Cambria Math" w:hAnsi="Cambria Math"/>
+                              <w:i/>
+                              <w:lang w:val="en-US"/>
+                            </w:rPr>
+                          </m:ctrlPr>
+                        </m:dPr>
+                        <m:e>
+                          <m:r>
+                            <w:rPr>
+                              <w:rFonts w:ascii="Cambria Math" w:hAnsi="Cambria Math"/>
+                              <w:lang w:val="en-US"/>
+                            </w:rPr>
+                            <m:t>x-μ</m:t>
+                          </m:r>
+                        </m:e>
+                      </m:d>
+                    </m:e>
+                    <m:sup>
+                      <m:r>
+                        <w:rPr>
+                          <w:rFonts w:ascii="Cambria Math" w:hAnsi="Cambria Math"/>
+                          <w:lang w:val="en-US"/>
+                        </w:rPr>
+                        <m:t>T</m:t>
+                      </m:r>
+                    </m:sup>
+                  </m:sSup>
+                  <m:sSup>
+                    <m:sSupPr>
+                      <m:ctrlPr>
+                        <w:rPr>
+                          <w:rFonts w:ascii="Cambria Math" w:hAnsi="Cambria Math"/>
+                          <w:i/>
+                          <w:lang w:val="en-US"/>
+                        </w:rPr>
+                      </m:ctrlPr>
+                    </m:sSupPr>
+                    <m:e>
+                      <m:r>
+                        <m:rPr>
+                          <m:sty m:val="p"/>
+                        </m:rPr>
+                        <w:rPr>
+                          <w:rFonts w:ascii="Cambria Math" w:hAnsi="Cambria Math"/>
+                          <w:lang w:val="en-US"/>
+                        </w:rPr>
+                        <m:t>Σ</m:t>
+                      </m:r>
+                      <m:ctrlPr>
+                        <w:rPr>
+                          <w:rFonts w:ascii="Cambria Math" w:hAnsi="Cambria Math"/>
+                          <w:lang w:val="en-US"/>
+                        </w:rPr>
+                      </m:ctrlPr>
+                    </m:e>
+                    <m:sup>
+                      <m:r>
+                        <w:rPr>
+                          <w:rFonts w:ascii="Cambria Math" w:hAnsi="Cambria Math"/>
+                          <w:lang w:val="en-US"/>
+                        </w:rPr>
+                        <m:t>-1</m:t>
+                      </m:r>
+                    </m:sup>
+                  </m:sSup>
+                  <m:d>
+                    <m:dPr>
+                      <m:ctrlPr>
+                        <w:rPr>
+                          <w:rFonts w:ascii="Cambria Math" w:hAnsi="Cambria Math"/>
+                          <w:i/>
+                          <w:lang w:val="en-US"/>
+                        </w:rPr>
+                      </m:ctrlPr>
+                    </m:dPr>
+                    <m:e>
+                      <m:r>
+                        <w:rPr>
+                          <w:rFonts w:ascii="Cambria Math" w:hAnsi="Cambria Math"/>
+                          <w:lang w:val="en-US"/>
+                        </w:rPr>
+                        <m:t>x-μ</m:t>
+                      </m:r>
+                    </m:e>
+                  </m:d>
+                </m:e>
+              </m:d>
+            </m:e>
+          </m:func>
+        </m:oMath>
+      </m:oMathPara>
     </w:p>
     <w:p>
       <w:pPr>
@@ -1443,12 +2757,6 @@
           <w:lang w:val="en-US"/>
         </w:rPr>
       </w:pPr>
-      <w:r>
-        <w:rPr>
-          <w:lang w:val="en-US"/>
-        </w:rPr>
-        <w:t>Convolution</w:t>
-      </w:r>
     </w:p>
     <w:p>
       <w:pPr>
@@ -1456,7 +2764,1163 @@
           <w:lang w:val="en-US"/>
         </w:rPr>
       </w:pPr>
+      <w:r>
+        <w:rPr>
+          <w:lang w:val="en-US"/>
+        </w:rPr>
+        <w:br w:type="page"/>
+      </w:r>
     </w:p>
+    <w:p>
+      <w:pPr>
+        <w:rPr>
+          <w:lang w:val="en-US"/>
+        </w:rPr>
+      </w:pPr>
+    </w:p>
+    <w:p>
+      <w:pPr>
+        <w:rPr>
+          <w:b/>
+          <w:bCs/>
+          <w:lang w:val="en-US"/>
+        </w:rPr>
+      </w:pPr>
+      <w:r>
+        <w:rPr>
+          <w:b/>
+          <w:bCs/>
+          <w:lang w:val="en-US"/>
+        </w:rPr>
+        <w:t>Effect of Size of Filter and Variance</w:t>
+      </w:r>
+    </w:p>
+    <w:p>
+      <w:pPr>
+        <w:jc w:val="center"/>
+        <w:rPr>
+          <w:lang w:val="en-US"/>
+        </w:rPr>
+      </w:pPr>
+      <w:r>
+        <w:rPr>
+          <w:lang w:val="en-US"/>
+        </w:rPr>
+        <w:drawing>
+          <wp:inline distT="0" distB="0" distL="0" distR="0" wp14:anchorId="2FBAED52" wp14:editId="5B7A3D18">
+            <wp:extent cx="4671674" cy="1857689"/>
+            <wp:effectExtent l="0" t="0" r="0" b="9525"/>
+            <wp:docPr id="910531304" name="Picture 1"/>
+            <wp:cNvGraphicFramePr>
+              <a:graphicFrameLocks xmlns:a="http://schemas.openxmlformats.org/drawingml/2006/main" noChangeAspect="1"/>
+            </wp:cNvGraphicFramePr>
+            <a:graphic xmlns:a="http://schemas.openxmlformats.org/drawingml/2006/main">
+              <a:graphicData uri="http://schemas.openxmlformats.org/drawingml/2006/picture">
+                <pic:pic xmlns:pic="http://schemas.openxmlformats.org/drawingml/2006/picture">
+                  <pic:nvPicPr>
+                    <pic:cNvPr id="910531304" name=""/>
+                    <pic:cNvPicPr/>
+                  </pic:nvPicPr>
+                  <pic:blipFill>
+                    <a:blip r:embed="rId5"/>
+                    <a:stretch>
+                      <a:fillRect/>
+                    </a:stretch>
+                  </pic:blipFill>
+                  <pic:spPr>
+                    <a:xfrm>
+                      <a:off x="0" y="0"/>
+                      <a:ext cx="4685817" cy="1863313"/>
+                    </a:xfrm>
+                    <a:prstGeom prst="rect">
+                      <a:avLst/>
+                    </a:prstGeom>
+                  </pic:spPr>
+                </pic:pic>
+              </a:graphicData>
+            </a:graphic>
+          </wp:inline>
+        </w:drawing>
+      </w:r>
+    </w:p>
+    <w:p>
+      <w:pPr>
+        <w:jc w:val="center"/>
+        <w:rPr>
+          <w:lang w:val="en-US"/>
+        </w:rPr>
+      </w:pPr>
+      <w:r>
+        <w:rPr>
+          <w:lang w:val="en-US"/>
+        </w:rPr>
+        <w:t xml:space="preserve">Figure: same </w:t>
+      </w:r>
+      <m:oMath>
+        <m:r>
+          <w:rPr>
+            <w:rFonts w:ascii="Cambria Math" w:hAnsi="Cambria Math"/>
+            <w:lang w:val="en-US"/>
+          </w:rPr>
+          <m:t>σ=5</m:t>
+        </m:r>
+      </m:oMath>
+      <w:r>
+        <w:rPr>
+          <w:lang w:val="en-US"/>
+        </w:rPr>
+        <w:t xml:space="preserve"> different filter/mask/kernel size</w:t>
+      </w:r>
+      <w:r>
+        <w:rPr>
+          <w:lang w:val="en-US"/>
+        </w:rPr>
+        <w:t xml:space="preserve"> 10x10 vs 30x30</w:t>
+      </w:r>
+      <w:r>
+        <w:rPr>
+          <w:lang w:val="en-US"/>
+        </w:rPr>
+        <w:t>.</w:t>
+      </w:r>
+    </w:p>
+    <w:p>
+      <w:pPr>
+        <w:jc w:val="center"/>
+        <w:rPr>
+          <w:lang w:val="en-US"/>
+        </w:rPr>
+      </w:pPr>
+      <w:r>
+        <w:rPr>
+          <w:lang w:val="en-US"/>
+        </w:rPr>
+        <w:drawing>
+          <wp:inline distT="0" distB="0" distL="0" distR="0" wp14:anchorId="6B2B5B83" wp14:editId="529FD30D">
+            <wp:extent cx="4693342" cy="1454134"/>
+            <wp:effectExtent l="0" t="0" r="0" b="0"/>
+            <wp:docPr id="278899107" name="Picture 1"/>
+            <wp:cNvGraphicFramePr>
+              <a:graphicFrameLocks xmlns:a="http://schemas.openxmlformats.org/drawingml/2006/main" noChangeAspect="1"/>
+            </wp:cNvGraphicFramePr>
+            <a:graphic xmlns:a="http://schemas.openxmlformats.org/drawingml/2006/main">
+              <a:graphicData uri="http://schemas.openxmlformats.org/drawingml/2006/picture">
+                <pic:pic xmlns:pic="http://schemas.openxmlformats.org/drawingml/2006/picture">
+                  <pic:nvPicPr>
+                    <pic:cNvPr id="278899107" name=""/>
+                    <pic:cNvPicPr/>
+                  </pic:nvPicPr>
+                  <pic:blipFill>
+                    <a:blip r:embed="rId6"/>
+                    <a:stretch>
+                      <a:fillRect/>
+                    </a:stretch>
+                  </pic:blipFill>
+                  <pic:spPr>
+                    <a:xfrm>
+                      <a:off x="0" y="0"/>
+                      <a:ext cx="4751538" cy="1472165"/>
+                    </a:xfrm>
+                    <a:prstGeom prst="rect">
+                      <a:avLst/>
+                    </a:prstGeom>
+                  </pic:spPr>
+                </pic:pic>
+              </a:graphicData>
+            </a:graphic>
+          </wp:inline>
+        </w:drawing>
+      </w:r>
+    </w:p>
+    <w:p>
+      <w:pPr>
+        <w:jc w:val="center"/>
+        <w:rPr>
+          <w:lang w:val="en-US"/>
+        </w:rPr>
+      </w:pPr>
+      <w:r>
+        <w:rPr>
+          <w:lang w:val="en-US"/>
+        </w:rPr>
+        <w:t xml:space="preserve">Figure: same size 30x30, </w:t>
+      </w:r>
+      <m:oMath>
+        <m:r>
+          <w:rPr>
+            <w:rFonts w:ascii="Cambria Math" w:hAnsi="Cambria Math"/>
+            <w:lang w:val="en-US"/>
+          </w:rPr>
+          <m:t>σ=2</m:t>
+        </m:r>
+      </m:oMath>
+      <w:r>
+        <w:rPr>
+          <w:lang w:val="en-US"/>
+        </w:rPr>
+        <w:t xml:space="preserve"> (left) </w:t>
+      </w:r>
+      <m:oMath>
+        <m:r>
+          <w:rPr>
+            <w:rFonts w:ascii="Cambria Math" w:hAnsi="Cambria Math"/>
+            <w:lang w:val="en-US"/>
+          </w:rPr>
+          <m:t>σ=5</m:t>
+        </m:r>
+      </m:oMath>
+      <w:r>
+        <w:rPr>
+          <w:lang w:val="en-US"/>
+        </w:rPr>
+        <w:t xml:space="preserve"> (right), </w:t>
+      </w:r>
+      <w:r>
+        <w:rPr>
+          <w:lang w:val="en-US"/>
+        </w:rPr>
+        <w:t xml:space="preserve">determines </w:t>
+      </w:r>
+      <w:r>
+        <w:rPr>
+          <w:lang w:val="en-US"/>
+        </w:rPr>
+        <w:t>extent of smoothing</w:t>
+      </w:r>
+      <w:r>
+        <w:rPr>
+          <w:lang w:val="en-US"/>
+        </w:rPr>
+        <w:t>.</w:t>
+      </w:r>
+    </w:p>
+    <w:p>
+      <w:pPr>
+        <w:rPr>
+          <w:lang w:val="en-US"/>
+        </w:rPr>
+      </w:pPr>
+    </w:p>
+    <w:p>
+      <w:pPr>
+        <w:rPr>
+          <w:b/>
+          <w:bCs/>
+          <w:lang w:val="en-US"/>
+        </w:rPr>
+      </w:pPr>
+      <w:r>
+        <w:rPr>
+          <w:b/>
+          <w:bCs/>
+          <w:lang w:val="en-US"/>
+        </w:rPr>
+        <w:t>Properties of Smoothing</w:t>
+      </w:r>
+    </w:p>
+    <w:p>
+      <w:pPr>
+        <w:pStyle w:val="ListParagraph"/>
+        <w:numPr>
+          <w:ilvl w:val="0"/>
+          <w:numId w:val="1"/>
+        </w:numPr>
+        <w:rPr>
+          <w:lang w:val="en-US"/>
+        </w:rPr>
+      </w:pPr>
+      <w:r>
+        <w:rPr>
+          <w:lang w:val="en-US"/>
+        </w:rPr>
+        <w:t>All values positive</w:t>
+      </w:r>
+    </w:p>
+    <w:p>
+      <w:pPr>
+        <w:pStyle w:val="ListParagraph"/>
+        <w:numPr>
+          <w:ilvl w:val="0"/>
+          <w:numId w:val="1"/>
+        </w:numPr>
+        <w:rPr>
+          <w:lang w:val="en-US"/>
+        </w:rPr>
+      </w:pPr>
+      <w:r>
+        <w:rPr>
+          <w:lang w:val="en-US"/>
+        </w:rPr>
+        <w:t>Sum to 1; prevents rescaling image</w:t>
+      </w:r>
+    </w:p>
+    <w:p>
+      <w:pPr>
+        <w:pStyle w:val="ListParagraph"/>
+        <w:numPr>
+          <w:ilvl w:val="0"/>
+          <w:numId w:val="1"/>
+        </w:numPr>
+        <w:rPr>
+          <w:lang w:val="en-US"/>
+        </w:rPr>
+      </w:pPr>
+      <w:r>
+        <w:rPr>
+          <w:lang w:val="en-US"/>
+        </w:rPr>
+        <w:t>Low-pass filter;</w:t>
+      </w:r>
+      <w:r>
+        <w:rPr>
+          <w:lang w:val="en-US"/>
+        </w:rPr>
+        <w:t xml:space="preserve"> removes high frequency</w:t>
+      </w:r>
+      <w:r>
+        <w:rPr>
+          <w:lang w:val="en-US"/>
+        </w:rPr>
+        <w:t xml:space="preserve"> (rate of change in pixel intensity values)</w:t>
+      </w:r>
+      <w:r>
+        <w:rPr>
+          <w:lang w:val="en-US"/>
+        </w:rPr>
+        <w:t xml:space="preserve"> components</w:t>
+      </w:r>
+      <w:r>
+        <w:rPr>
+          <w:lang w:val="en-US"/>
+        </w:rPr>
+        <w:t xml:space="preserve"> which </w:t>
+      </w:r>
+      <w:r>
+        <w:rPr>
+          <w:lang w:val="en-US"/>
+        </w:rPr>
+        <w:t xml:space="preserve">include </w:t>
+      </w:r>
+      <w:r>
+        <w:rPr>
+          <w:lang w:val="en-US"/>
+        </w:rPr>
+        <w:t>edges.</w:t>
+      </w:r>
+    </w:p>
+    <w:p>
+      <w:pPr>
+        <w:rPr>
+          <w:lang w:val="en-US"/>
+        </w:rPr>
+      </w:pPr>
+    </w:p>
+    <w:p>
+      <w:pPr>
+        <w:rPr>
+          <w:lang w:val="en-US"/>
+        </w:rPr>
+      </w:pPr>
+      <w:r>
+        <w:rPr>
+          <w:b/>
+          <w:bCs/>
+          <w:i/>
+          <w:iCs/>
+          <w:highlight w:val="yellow"/>
+          <w:u w:val="single"/>
+          <w:lang w:val="en-US"/>
+        </w:rPr>
+        <w:t>Convolution</w:t>
+      </w:r>
+      <w:r>
+        <w:rPr>
+          <w:lang w:val="en-US"/>
+        </w:rPr>
+        <w:t xml:space="preserve">: </w:t>
+      </w:r>
+      <w:r>
+        <w:rPr>
+          <w:lang w:val="en-US"/>
+        </w:rPr>
+        <w:t>operator that flips filter horizontal</w:t>
+      </w:r>
+      <w:r>
+        <w:rPr>
+          <w:lang w:val="en-US"/>
+        </w:rPr>
+        <w:t>ly</w:t>
+      </w:r>
+      <w:r>
+        <w:rPr>
+          <w:lang w:val="en-US"/>
+        </w:rPr>
+        <w:t xml:space="preserve"> and vertical</w:t>
+      </w:r>
+      <w:r>
+        <w:rPr>
+          <w:lang w:val="en-US"/>
+        </w:rPr>
+        <w:t>ly then applies correlation.</w:t>
+      </w:r>
+      <w:r>
+        <w:rPr>
+          <w:lang w:val="en-US"/>
+        </w:rPr>
+        <w:t xml:space="preserve"> </w:t>
+      </w:r>
+      <w:r>
+        <w:rPr>
+          <w:lang w:val="en-US"/>
+        </w:rPr>
+        <w:t xml:space="preserve">Given input </w:t>
+      </w:r>
+      <m:oMath>
+        <m:r>
+          <w:rPr>
+            <w:rFonts w:ascii="Cambria Math" w:hAnsi="Cambria Math"/>
+            <w:lang w:val="en-US"/>
+          </w:rPr>
+          <m:t>I</m:t>
+        </m:r>
+      </m:oMath>
+      <w:r>
+        <w:rPr>
+          <w:lang w:val="en-US"/>
+        </w:rPr>
+        <w:t xml:space="preserve">, </w:t>
+      </w:r>
+      <m:oMath>
+        <m:r>
+          <w:rPr>
+            <w:rFonts w:ascii="Cambria Math" w:hAnsi="Cambria Math"/>
+            <w:lang w:val="en-US"/>
+          </w:rPr>
+          <m:t>G=F</m:t>
+        </m:r>
+        <m:r>
+          <w:rPr>
+            <w:rFonts w:ascii="Cambria Math" w:hAnsi="Cambria Math"/>
+            <w:lang w:val="en-US"/>
+          </w:rPr>
+          <m:t>*</m:t>
+        </m:r>
+        <m:r>
+          <w:rPr>
+            <w:rFonts w:ascii="Cambria Math" w:hAnsi="Cambria Math"/>
+            <w:lang w:val="en-US"/>
+          </w:rPr>
+          <m:t>I</m:t>
+        </m:r>
+      </m:oMath>
+      <w:r>
+        <w:rPr>
+          <w:lang w:val="en-US"/>
+        </w:rPr>
+        <w:t xml:space="preserve"> </w:t>
+      </w:r>
+      <w:proofErr w:type="gramStart"/>
+      <w:r>
+        <w:rPr>
+          <w:lang w:val="en-US"/>
+        </w:rPr>
+        <w:t>where</w:t>
+      </w:r>
+      <w:proofErr w:type="gramEnd"/>
+    </w:p>
+    <w:p>
+      <w:pPr>
+        <w:rPr>
+          <w:lang w:val="en-US"/>
+        </w:rPr>
+      </w:pPr>
+      <m:oMathPara>
+        <m:oMath>
+          <m:r>
+            <w:rPr>
+              <w:rFonts w:ascii="Cambria Math" w:hAnsi="Cambria Math"/>
+              <w:lang w:val="en-US"/>
+            </w:rPr>
+            <m:t>G</m:t>
+          </m:r>
+          <m:d>
+            <m:dPr>
+              <m:ctrlPr>
+                <w:rPr>
+                  <w:rFonts w:ascii="Cambria Math" w:hAnsi="Cambria Math"/>
+                  <w:i/>
+                  <w:lang w:val="en-US"/>
+                </w:rPr>
+              </m:ctrlPr>
+            </m:dPr>
+            <m:e>
+              <m:r>
+                <w:rPr>
+                  <w:rFonts w:ascii="Cambria Math" w:hAnsi="Cambria Math"/>
+                  <w:lang w:val="en-US"/>
+                </w:rPr>
+                <m:t>i,j</m:t>
+              </m:r>
+            </m:e>
+          </m:d>
+          <m:r>
+            <w:rPr>
+              <w:rFonts w:ascii="Cambria Math" w:hAnsi="Cambria Math"/>
+              <w:lang w:val="en-US"/>
+            </w:rPr>
+            <m:t>=</m:t>
+          </m:r>
+          <m:nary>
+            <m:naryPr>
+              <m:chr m:val="∑"/>
+              <m:ctrlPr>
+                <w:rPr>
+                  <w:rFonts w:ascii="Cambria Math" w:hAnsi="Cambria Math"/>
+                  <w:i/>
+                  <w:lang w:val="en-US"/>
+                </w:rPr>
+              </m:ctrlPr>
+            </m:naryPr>
+            <m:sub>
+              <m:r>
+                <w:rPr>
+                  <w:rFonts w:ascii="Cambria Math" w:hAnsi="Cambria Math"/>
+                  <w:lang w:val="en-US"/>
+                </w:rPr>
+                <m:t>u=-k</m:t>
+              </m:r>
+            </m:sub>
+            <m:sup>
+              <m:r>
+                <w:rPr>
+                  <w:rFonts w:ascii="Cambria Math" w:hAnsi="Cambria Math"/>
+                  <w:lang w:val="en-US"/>
+                </w:rPr>
+                <m:t>k</m:t>
+              </m:r>
+            </m:sup>
+            <m:e>
+              <m:nary>
+                <m:naryPr>
+                  <m:chr m:val="∑"/>
+                  <m:ctrlPr>
+                    <w:rPr>
+                      <w:rFonts w:ascii="Cambria Math" w:hAnsi="Cambria Math"/>
+                      <w:i/>
+                      <w:lang w:val="en-US"/>
+                    </w:rPr>
+                  </m:ctrlPr>
+                </m:naryPr>
+                <m:sub>
+                  <m:r>
+                    <w:rPr>
+                      <w:rFonts w:ascii="Cambria Math" w:hAnsi="Cambria Math"/>
+                      <w:lang w:val="en-US"/>
+                    </w:rPr>
+                    <m:t>v=-k</m:t>
+                  </m:r>
+                </m:sub>
+                <m:sup>
+                  <m:r>
+                    <w:rPr>
+                      <w:rFonts w:ascii="Cambria Math" w:hAnsi="Cambria Math"/>
+                      <w:lang w:val="en-US"/>
+                    </w:rPr>
+                    <m:t>k</m:t>
+                  </m:r>
+                </m:sup>
+                <m:e>
+                  <m:r>
+                    <w:rPr>
+                      <w:rFonts w:ascii="Cambria Math" w:hAnsi="Cambria Math"/>
+                      <w:lang w:val="en-US"/>
+                    </w:rPr>
+                    <m:t>F</m:t>
+                  </m:r>
+                  <m:d>
+                    <m:dPr>
+                      <m:ctrlPr>
+                        <w:rPr>
+                          <w:rFonts w:ascii="Cambria Math" w:hAnsi="Cambria Math"/>
+                          <w:i/>
+                          <w:lang w:val="en-US"/>
+                        </w:rPr>
+                      </m:ctrlPr>
+                    </m:dPr>
+                    <m:e>
+                      <m:r>
+                        <w:rPr>
+                          <w:rFonts w:ascii="Cambria Math" w:hAnsi="Cambria Math"/>
+                          <w:lang w:val="en-US"/>
+                        </w:rPr>
+                        <m:t>u,v</m:t>
+                      </m:r>
+                    </m:e>
+                  </m:d>
+                  <m:r>
+                    <w:rPr>
+                      <w:rFonts w:ascii="Cambria Math" w:hAnsi="Cambria Math"/>
+                      <w:lang w:val="en-US"/>
+                    </w:rPr>
+                    <m:t>⋅I</m:t>
+                  </m:r>
+                  <m:d>
+                    <m:dPr>
+                      <m:ctrlPr>
+                        <w:rPr>
+                          <w:rFonts w:ascii="Cambria Math" w:hAnsi="Cambria Math"/>
+                          <w:i/>
+                          <w:lang w:val="en-US"/>
+                        </w:rPr>
+                      </m:ctrlPr>
+                    </m:dPr>
+                    <m:e>
+                      <m:r>
+                        <w:rPr>
+                          <w:rFonts w:ascii="Cambria Math" w:hAnsi="Cambria Math"/>
+                          <w:lang w:val="en-US"/>
+                        </w:rPr>
+                        <m:t>i</m:t>
+                      </m:r>
+                      <m:r>
+                        <w:rPr>
+                          <w:rFonts w:ascii="Cambria Math" w:hAnsi="Cambria Math"/>
+                          <w:lang w:val="en-US"/>
+                        </w:rPr>
+                        <m:t>-</m:t>
+                      </m:r>
+                      <m:r>
+                        <w:rPr>
+                          <w:rFonts w:ascii="Cambria Math" w:hAnsi="Cambria Math"/>
+                          <w:lang w:val="en-US"/>
+                        </w:rPr>
+                        <m:t>u,j</m:t>
+                      </m:r>
+                      <m:r>
+                        <w:rPr>
+                          <w:rFonts w:ascii="Cambria Math" w:hAnsi="Cambria Math"/>
+                          <w:lang w:val="en-US"/>
+                        </w:rPr>
+                        <m:t>-</m:t>
+                      </m:r>
+                      <m:r>
+                        <w:rPr>
+                          <w:rFonts w:ascii="Cambria Math" w:hAnsi="Cambria Math"/>
+                          <w:lang w:val="en-US"/>
+                        </w:rPr>
+                        <m:t>v</m:t>
+                      </m:r>
+                    </m:e>
+                  </m:d>
+                </m:e>
+              </m:nary>
+            </m:e>
+          </m:nary>
+        </m:oMath>
+      </m:oMathPara>
+    </w:p>
+    <w:p>
+      <w:pPr>
+        <w:rPr>
+          <w:b/>
+          <w:bCs/>
+          <w:lang w:val="en-US"/>
+        </w:rPr>
+      </w:pPr>
+      <w:r>
+        <w:rPr>
+          <w:b/>
+          <w:bCs/>
+          <w:lang w:val="en-US"/>
+        </w:rPr>
+        <w:t>Properties of Convolution</w:t>
+      </w:r>
+    </w:p>
+    <w:tbl>
+      <w:tblPr>
+        <w:tblStyle w:val="TableGrid"/>
+        <w:tblW w:w="0" w:type="auto"/>
+        <w:tblLook w:val="04A0" w:firstRow="1" w:lastRow="0" w:firstColumn="1" w:lastColumn="0" w:noHBand="0" w:noVBand="1"/>
+      </w:tblPr>
+      <w:tblGrid>
+        <w:gridCol w:w="4675"/>
+        <w:gridCol w:w="4675"/>
+      </w:tblGrid>
+      <w:tr>
+        <w:tc>
+          <w:tcPr>
+            <w:tcW w:w="4675" w:type="dxa"/>
+          </w:tcPr>
+          <w:p>
+            <w:pPr>
+              <w:rPr>
+                <w:lang w:val="en-US"/>
+              </w:rPr>
+            </w:pPr>
+            <w:r>
+              <w:rPr>
+                <w:lang w:val="en-US"/>
+              </w:rPr>
+              <w:t>Commutative</w:t>
+            </w:r>
+          </w:p>
+        </w:tc>
+        <w:tc>
+          <w:tcPr>
+            <w:tcW w:w="4675" w:type="dxa"/>
+          </w:tcPr>
+          <w:p>
+            <w:pPr>
+              <w:rPr>
+                <w:lang w:val="en-US"/>
+              </w:rPr>
+            </w:pPr>
+            <m:oMathPara>
+              <m:oMath>
+                <m:r>
+                  <w:rPr>
+                    <w:rFonts w:ascii="Cambria Math" w:hAnsi="Cambria Math"/>
+                    <w:lang w:val="en-US"/>
+                  </w:rPr>
+                  <m:t>f*g=g*f</m:t>
+                </m:r>
+              </m:oMath>
+            </m:oMathPara>
+          </w:p>
+        </w:tc>
+      </w:tr>
+      <w:tr>
+        <w:tc>
+          <w:tcPr>
+            <w:tcW w:w="4675" w:type="dxa"/>
+          </w:tcPr>
+          <w:p>
+            <w:pPr>
+              <w:rPr>
+                <w:lang w:val="en-US"/>
+              </w:rPr>
+            </w:pPr>
+            <w:r>
+              <w:rPr>
+                <w:lang w:val="en-US"/>
+              </w:rPr>
+              <w:t>Associative</w:t>
+            </w:r>
+          </w:p>
+        </w:tc>
+        <w:tc>
+          <w:tcPr>
+            <w:tcW w:w="4675" w:type="dxa"/>
+          </w:tcPr>
+          <w:p>
+            <w:pPr>
+              <w:rPr>
+                <w:rFonts w:eastAsia="DengXian" w:cs="Times New Roman"/>
+                <w:lang w:val="en-US"/>
+              </w:rPr>
+            </w:pPr>
+            <m:oMathPara>
+              <m:oMath>
+                <m:r>
+                  <w:rPr>
+                    <w:rFonts w:ascii="Cambria Math" w:eastAsia="DengXian" w:hAnsi="Cambria Math" w:cs="Times New Roman"/>
+                    <w:lang w:val="en-US"/>
+                  </w:rPr>
+                  <m:t>f*</m:t>
+                </m:r>
+                <m:d>
+                  <m:dPr>
+                    <m:ctrlPr>
+                      <w:rPr>
+                        <w:rFonts w:ascii="Cambria Math" w:eastAsia="DengXian" w:hAnsi="Cambria Math" w:cs="Times New Roman"/>
+                        <w:i/>
+                        <w:lang w:val="en-US"/>
+                      </w:rPr>
+                    </m:ctrlPr>
+                  </m:dPr>
+                  <m:e>
+                    <m:r>
+                      <w:rPr>
+                        <w:rFonts w:ascii="Cambria Math" w:eastAsia="DengXian" w:hAnsi="Cambria Math" w:cs="Times New Roman"/>
+                        <w:lang w:val="en-US"/>
+                      </w:rPr>
+                      <m:t>g*h</m:t>
+                    </m:r>
+                  </m:e>
+                </m:d>
+                <m:r>
+                  <w:rPr>
+                    <w:rFonts w:ascii="Cambria Math" w:eastAsia="DengXian" w:hAnsi="Cambria Math" w:cs="Times New Roman"/>
+                    <w:lang w:val="en-US"/>
+                  </w:rPr>
+                  <m:t>=</m:t>
+                </m:r>
+                <m:d>
+                  <m:dPr>
+                    <m:ctrlPr>
+                      <w:rPr>
+                        <w:rFonts w:ascii="Cambria Math" w:eastAsia="DengXian" w:hAnsi="Cambria Math" w:cs="Times New Roman"/>
+                        <w:i/>
+                        <w:lang w:val="en-US"/>
+                      </w:rPr>
+                    </m:ctrlPr>
+                  </m:dPr>
+                  <m:e>
+                    <m:r>
+                      <w:rPr>
+                        <w:rFonts w:ascii="Cambria Math" w:eastAsia="DengXian" w:hAnsi="Cambria Math" w:cs="Times New Roman"/>
+                        <w:lang w:val="en-US"/>
+                      </w:rPr>
+                      <m:t>f*g</m:t>
+                    </m:r>
+                  </m:e>
+                </m:d>
+                <m:r>
+                  <w:rPr>
+                    <w:rFonts w:ascii="Cambria Math" w:eastAsia="DengXian" w:hAnsi="Cambria Math" w:cs="Times New Roman"/>
+                    <w:lang w:val="en-US"/>
+                  </w:rPr>
+                  <m:t>*h</m:t>
+                </m:r>
+              </m:oMath>
+            </m:oMathPara>
+          </w:p>
+        </w:tc>
+      </w:tr>
+      <w:tr>
+        <w:tc>
+          <w:tcPr>
+            <w:tcW w:w="4675" w:type="dxa"/>
+          </w:tcPr>
+          <w:p>
+            <w:pPr>
+              <w:rPr>
+                <w:lang w:val="en-US"/>
+              </w:rPr>
+            </w:pPr>
+            <w:r>
+              <w:rPr>
+                <w:lang w:val="en-US"/>
+              </w:rPr>
+              <w:t>Distributive</w:t>
+            </w:r>
+          </w:p>
+        </w:tc>
+        <w:tc>
+          <w:tcPr>
+            <w:tcW w:w="4675" w:type="dxa"/>
+          </w:tcPr>
+          <w:p>
+            <w:pPr>
+              <w:rPr>
+                <w:rFonts w:eastAsia="DengXian" w:cs="Times New Roman"/>
+                <w:lang w:val="en-US"/>
+              </w:rPr>
+            </w:pPr>
+            <m:oMathPara>
+              <m:oMath>
+                <m:r>
+                  <w:rPr>
+                    <w:rFonts w:ascii="Cambria Math" w:eastAsia="DengXian" w:hAnsi="Cambria Math" w:cs="Times New Roman"/>
+                    <w:lang w:val="en-US"/>
+                  </w:rPr>
+                  <m:t>f*</m:t>
+                </m:r>
+                <m:d>
+                  <m:dPr>
+                    <m:ctrlPr>
+                      <w:rPr>
+                        <w:rFonts w:ascii="Cambria Math" w:eastAsia="DengXian" w:hAnsi="Cambria Math" w:cs="Times New Roman"/>
+                        <w:i/>
+                        <w:lang w:val="en-US"/>
+                      </w:rPr>
+                    </m:ctrlPr>
+                  </m:dPr>
+                  <m:e>
+                    <m:r>
+                      <w:rPr>
+                        <w:rFonts w:ascii="Cambria Math" w:eastAsia="DengXian" w:hAnsi="Cambria Math" w:cs="Times New Roman"/>
+                        <w:lang w:val="en-US"/>
+                      </w:rPr>
+                      <m:t>g+h</m:t>
+                    </m:r>
+                  </m:e>
+                </m:d>
+                <m:r>
+                  <w:rPr>
+                    <w:rFonts w:ascii="Cambria Math" w:eastAsia="DengXian" w:hAnsi="Cambria Math" w:cs="Times New Roman"/>
+                    <w:lang w:val="en-US"/>
+                  </w:rPr>
+                  <m:t>=f*g+f*h</m:t>
+                </m:r>
+              </m:oMath>
+            </m:oMathPara>
+          </w:p>
+        </w:tc>
+      </w:tr>
+      <w:tr>
+        <w:tc>
+          <w:tcPr>
+            <w:tcW w:w="4675" w:type="dxa"/>
+          </w:tcPr>
+          <w:p>
+            <w:pPr>
+              <w:rPr>
+                <w:lang w:val="en-US"/>
+              </w:rPr>
+            </w:pPr>
+            <w:r>
+              <w:rPr>
+                <w:lang w:val="en-US"/>
+              </w:rPr>
+              <w:t>Associative with scalar multiplier</w:t>
+            </w:r>
+          </w:p>
+        </w:tc>
+        <w:tc>
+          <w:tcPr>
+            <w:tcW w:w="4675" w:type="dxa"/>
+          </w:tcPr>
+          <w:p>
+            <w:pPr>
+              <w:rPr>
+                <w:rFonts w:eastAsia="DengXian" w:cs="Times New Roman"/>
+                <w:lang w:val="en-US"/>
+              </w:rPr>
+            </w:pPr>
+            <m:oMathPara>
+              <m:oMath>
+                <m:r>
+                  <w:rPr>
+                    <w:rFonts w:ascii="Cambria Math" w:eastAsia="DengXian" w:hAnsi="Cambria Math" w:cs="Times New Roman"/>
+                    <w:lang w:val="en-US"/>
+                  </w:rPr>
+                  <m:t>λ⋅</m:t>
+                </m:r>
+                <m:d>
+                  <m:dPr>
+                    <m:ctrlPr>
+                      <w:rPr>
+                        <w:rFonts w:ascii="Cambria Math" w:eastAsia="DengXian" w:hAnsi="Cambria Math" w:cs="Times New Roman"/>
+                        <w:i/>
+                        <w:lang w:val="en-US"/>
+                      </w:rPr>
+                    </m:ctrlPr>
+                  </m:dPr>
+                  <m:e>
+                    <m:r>
+                      <w:rPr>
+                        <w:rFonts w:ascii="Cambria Math" w:eastAsia="DengXian" w:hAnsi="Cambria Math" w:cs="Times New Roman"/>
+                        <w:lang w:val="en-US"/>
+                      </w:rPr>
+                      <m:t>f*g</m:t>
+                    </m:r>
+                  </m:e>
+                </m:d>
+                <m:r>
+                  <w:rPr>
+                    <w:rFonts w:ascii="Cambria Math" w:eastAsia="DengXian" w:hAnsi="Cambria Math" w:cs="Times New Roman"/>
+                    <w:lang w:val="en-US"/>
+                  </w:rPr>
+                  <m:t>=</m:t>
+                </m:r>
+                <m:d>
+                  <m:dPr>
+                    <m:ctrlPr>
+                      <w:rPr>
+                        <w:rFonts w:ascii="Cambria Math" w:eastAsia="DengXian" w:hAnsi="Cambria Math" w:cs="Times New Roman"/>
+                        <w:i/>
+                        <w:lang w:val="en-US"/>
+                      </w:rPr>
+                    </m:ctrlPr>
+                  </m:dPr>
+                  <m:e>
+                    <m:r>
+                      <w:rPr>
+                        <w:rFonts w:ascii="Cambria Math" w:eastAsia="DengXian" w:hAnsi="Cambria Math" w:cs="Times New Roman"/>
+                        <w:lang w:val="en-US"/>
+                      </w:rPr>
+                      <m:t>λ⋅f</m:t>
+                    </m:r>
+                  </m:e>
+                </m:d>
+                <m:r>
+                  <w:rPr>
+                    <w:rFonts w:ascii="Cambria Math" w:eastAsia="DengXian" w:hAnsi="Cambria Math" w:cs="Times New Roman"/>
+                    <w:lang w:val="en-US"/>
+                  </w:rPr>
+                  <m:t>*g</m:t>
+                </m:r>
+              </m:oMath>
+            </m:oMathPara>
+          </w:p>
+        </w:tc>
+      </w:tr>
+      <w:tr>
+        <w:tc>
+          <w:tcPr>
+            <w:tcW w:w="4675" w:type="dxa"/>
+          </w:tcPr>
+          <w:p>
+            <w:pPr>
+              <w:rPr>
+                <w:lang w:val="en-US"/>
+              </w:rPr>
+            </w:pPr>
+            <w:r>
+              <w:rPr>
+                <w:lang w:val="en-US"/>
+              </w:rPr>
+              <w:t>Convolution Theorem (</w:t>
+            </w:r>
+            <m:oMath>
+              <m:r>
+                <m:rPr>
+                  <m:scr m:val="script"/>
+                </m:rPr>
+                <w:rPr>
+                  <w:rFonts w:ascii="Cambria Math" w:hAnsi="Cambria Math"/>
+                  <w:lang w:val="en-US"/>
+                </w:rPr>
+                <m:t>F</m:t>
+              </m:r>
+            </m:oMath>
+            <w:r>
+              <w:rPr>
+                <w:lang w:val="en-US"/>
+              </w:rPr>
+              <w:t xml:space="preserve"> is </w:t>
+            </w:r>
+            <w:r>
+              <w:rPr>
+                <w:lang w:val="en-US"/>
+              </w:rPr>
+              <w:t>Fourier Transform</w:t>
+            </w:r>
+            <w:r>
+              <w:rPr>
+                <w:lang w:val="en-US"/>
+              </w:rPr>
+              <w:t>)</w:t>
+            </w:r>
+          </w:p>
+        </w:tc>
+        <w:tc>
+          <w:tcPr>
+            <w:tcW w:w="4675" w:type="dxa"/>
+          </w:tcPr>
+          <w:p>
+            <w:pPr>
+              <w:rPr>
+                <w:rFonts w:eastAsia="DengXian" w:cs="Times New Roman"/>
+                <w:lang w:val="en-US"/>
+              </w:rPr>
+            </w:pPr>
+            <m:oMathPara>
+              <m:oMath>
+                <m:r>
+                  <m:rPr>
+                    <m:scr m:val="script"/>
+                  </m:rPr>
+                  <w:rPr>
+                    <w:rFonts w:ascii="Cambria Math" w:hAnsi="Cambria Math"/>
+                    <w:lang w:val="en-US"/>
+                  </w:rPr>
+                  <m:t>F</m:t>
+                </m:r>
+                <m:d>
+                  <m:dPr>
+                    <m:ctrlPr>
+                      <w:rPr>
+                        <w:rFonts w:ascii="Cambria Math" w:hAnsi="Cambria Math"/>
+                        <w:i/>
+                        <w:lang w:val="en-US"/>
+                      </w:rPr>
+                    </m:ctrlPr>
+                  </m:dPr>
+                  <m:e>
+                    <m:r>
+                      <w:rPr>
+                        <w:rFonts w:ascii="Cambria Math" w:hAnsi="Cambria Math"/>
+                        <w:lang w:val="en-US"/>
+                      </w:rPr>
+                      <m:t>f*g</m:t>
+                    </m:r>
+                  </m:e>
+                </m:d>
+                <m:r>
+                  <w:rPr>
+                    <w:rFonts w:ascii="Cambria Math" w:hAnsi="Cambria Math"/>
+                    <w:lang w:val="en-US"/>
+                  </w:rPr>
+                  <m:t>=</m:t>
+                </m:r>
+                <m:r>
+                  <m:rPr>
+                    <m:scr m:val="script"/>
+                  </m:rPr>
+                  <w:rPr>
+                    <w:rFonts w:ascii="Cambria Math" w:hAnsi="Cambria Math"/>
+                    <w:lang w:val="en-US"/>
+                  </w:rPr>
+                  <m:t>F</m:t>
+                </m:r>
+                <m:d>
+                  <m:dPr>
+                    <m:ctrlPr>
+                      <w:rPr>
+                        <w:rFonts w:ascii="Cambria Math" w:hAnsi="Cambria Math"/>
+                        <w:i/>
+                        <w:lang w:val="en-US"/>
+                      </w:rPr>
+                    </m:ctrlPr>
+                  </m:dPr>
+                  <m:e>
+                    <m:r>
+                      <w:rPr>
+                        <w:rFonts w:ascii="Cambria Math" w:hAnsi="Cambria Math"/>
+                        <w:lang w:val="en-US"/>
+                      </w:rPr>
+                      <m:t>f</m:t>
+                    </m:r>
+                  </m:e>
+                </m:d>
+                <m:r>
+                  <m:rPr>
+                    <m:scr m:val="script"/>
+                  </m:rPr>
+                  <w:rPr>
+                    <w:rFonts w:ascii="Cambria Math" w:hAnsi="Cambria Math"/>
+                    <w:lang w:val="en-US"/>
+                  </w:rPr>
+                  <m:t>⋅F</m:t>
+                </m:r>
+                <m:d>
+                  <m:dPr>
+                    <m:ctrlPr>
+                      <w:rPr>
+                        <w:rFonts w:ascii="Cambria Math" w:hAnsi="Cambria Math"/>
+                        <w:i/>
+                        <w:lang w:val="en-US"/>
+                      </w:rPr>
+                    </m:ctrlPr>
+                  </m:dPr>
+                  <m:e>
+                    <m:r>
+                      <w:rPr>
+                        <w:rFonts w:ascii="Cambria Math" w:hAnsi="Cambria Math"/>
+                        <w:lang w:val="en-US"/>
+                      </w:rPr>
+                      <m:t>g</m:t>
+                    </m:r>
+                  </m:e>
+                </m:d>
+              </m:oMath>
+            </m:oMathPara>
+          </w:p>
+        </w:tc>
+      </w:tr>
+    </w:tbl>
     <w:p>
       <w:pPr>
         <w:rPr>
@@ -2533,6 +4997,22 @@
       <w:color w:val="666666"/>
     </w:rPr>
   </w:style>
+  <w:style w:type="table" w:styleId="TableGrid">
+    <w:name w:val="Table Grid"/>
+    <w:basedOn w:val="TableNormal"/>
+    <w:uiPriority w:val="39"/>
+    <w:rsid w:val="00BA6DE0"/>
+    <w:tblPr>
+      <w:tblBorders>
+        <w:top w:val="single" w:sz="4" w:space="0" w:color="auto"/>
+        <w:left w:val="single" w:sz="4" w:space="0" w:color="auto"/>
+        <w:bottom w:val="single" w:sz="4" w:space="0" w:color="auto"/>
+        <w:right w:val="single" w:sz="4" w:space="0" w:color="auto"/>
+        <w:insideH w:val="single" w:sz="4" w:space="0" w:color="auto"/>
+        <w:insideV w:val="single" w:sz="4" w:space="0" w:color="auto"/>
+      </w:tblBorders>
+    </w:tblPr>
+  </w:style>
 </w:styles>
 </file>
 

</xml_diff>

<commit_message>
docs: update convolution notes
</commit_message>
<xml_diff>
--- a/ComputerVisionNotes.docx
+++ b/ComputerVisionNotes.docx
@@ -1261,14 +1261,7 @@
             <w:rFonts w:ascii="Cambria Math" w:hAnsi="Cambria Math"/>
             <w:lang w:val="en-US"/>
           </w:rPr>
-          <m:t>=</m:t>
-        </m:r>
-        <m:r>
-          <w:rPr>
-            <w:rFonts w:ascii="Cambria Math" w:hAnsi="Cambria Math"/>
-            <w:lang w:val="en-US"/>
-          </w:rPr>
-          <m:t>I(i-k:i+k,j-k:j+k)</m:t>
+          <m:t>=I(i-k:i+k,j-k:j+k)</m:t>
         </m:r>
       </m:oMath>
       <w:r>
@@ -2804,6 +2797,7 @@
       </w:pPr>
       <w:r>
         <w:rPr>
+          <w:noProof/>
           <w:lang w:val="en-US"/>
         </w:rPr>
         <w:drawing>
@@ -2893,6 +2887,7 @@
       </w:pPr>
       <w:r>
         <w:rPr>
+          <w:noProof/>
           <w:lang w:val="en-US"/>
         </w:rPr>
         <w:drawing>
@@ -2973,19 +2968,13 @@
         <w:rPr>
           <w:lang w:val="en-US"/>
         </w:rPr>
-        <w:t xml:space="preserve"> (right), </w:t>
-      </w:r>
-      <w:r>
-        <w:rPr>
-          <w:lang w:val="en-US"/>
-        </w:rPr>
-        <w:t xml:space="preserve">determines </w:t>
-      </w:r>
-      <w:r>
-        <w:rPr>
-          <w:lang w:val="en-US"/>
-        </w:rPr>
-        <w:t>extent of smoothing</w:t>
+        <w:t xml:space="preserve"> (right)</w:t>
+      </w:r>
+      <w:r>
+        <w:rPr>
+          <w:lang w:val="en-US"/>
+        </w:rPr>
+        <w:t>, larger is more smoothing</w:t>
       </w:r>
       <w:r>
         <w:rPr>
@@ -3196,21 +3185,7 @@
             <w:rFonts w:ascii="Cambria Math" w:hAnsi="Cambria Math"/>
             <w:lang w:val="en-US"/>
           </w:rPr>
-          <m:t>G=F</m:t>
-        </m:r>
-        <m:r>
-          <w:rPr>
-            <w:rFonts w:ascii="Cambria Math" w:hAnsi="Cambria Math"/>
-            <w:lang w:val="en-US"/>
-          </w:rPr>
-          <m:t>*</m:t>
-        </m:r>
-        <m:r>
-          <w:rPr>
-            <w:rFonts w:ascii="Cambria Math" w:hAnsi="Cambria Math"/>
-            <w:lang w:val="en-US"/>
-          </w:rPr>
-          <m:t>I</m:t>
+          <m:t>G=F*I</m:t>
         </m:r>
       </m:oMath>
       <w:r>
@@ -3380,35 +3355,7 @@
                           <w:rFonts w:ascii="Cambria Math" w:hAnsi="Cambria Math"/>
                           <w:lang w:val="en-US"/>
                         </w:rPr>
-                        <m:t>i</m:t>
-                      </m:r>
-                      <m:r>
-                        <w:rPr>
-                          <w:rFonts w:ascii="Cambria Math" w:hAnsi="Cambria Math"/>
-                          <w:lang w:val="en-US"/>
-                        </w:rPr>
-                        <m:t>-</m:t>
-                      </m:r>
-                      <m:r>
-                        <w:rPr>
-                          <w:rFonts w:ascii="Cambria Math" w:hAnsi="Cambria Math"/>
-                          <w:lang w:val="en-US"/>
-                        </w:rPr>
-                        <m:t>u,j</m:t>
-                      </m:r>
-                      <m:r>
-                        <w:rPr>
-                          <w:rFonts w:ascii="Cambria Math" w:hAnsi="Cambria Math"/>
-                          <w:lang w:val="en-US"/>
-                        </w:rPr>
-                        <m:t>-</m:t>
-                      </m:r>
-                      <m:r>
-                        <w:rPr>
-                          <w:rFonts w:ascii="Cambria Math" w:hAnsi="Cambria Math"/>
-                          <w:lang w:val="en-US"/>
-                        </w:rPr>
-                        <m:t>v</m:t>
+                        <m:t>i-u,j-v</m:t>
                       </m:r>
                     </m:e>
                   </m:d>
@@ -3849,13 +3796,6 @@
                   </m:e>
                 </m:d>
                 <m:r>
-                  <w:rPr>
-                    <w:rFonts w:ascii="Cambria Math" w:hAnsi="Cambria Math"/>
-                    <w:lang w:val="en-US"/>
-                  </w:rPr>
-                  <m:t>=</m:t>
-                </m:r>
-                <m:r>
                   <m:rPr>
                     <m:scr m:val="script"/>
                   </m:rPr>
@@ -3863,7 +3803,7 @@
                     <w:rFonts w:ascii="Cambria Math" w:hAnsi="Cambria Math"/>
                     <w:lang w:val="en-US"/>
                   </w:rPr>
-                  <m:t>F</m:t>
+                  <m:t>=F</m:t>
                 </m:r>
                 <m:d>
                   <m:dPr>
@@ -3927,6 +3867,271 @@
           <w:lang w:val="en-US"/>
         </w:rPr>
       </w:pPr>
+    </w:p>
+    <w:p>
+      <w:pPr>
+        <w:rPr>
+          <w:b/>
+          <w:bCs/>
+          <w:lang w:val="en-US"/>
+        </w:rPr>
+      </w:pPr>
+      <w:r>
+        <w:rPr>
+          <w:b/>
+          <w:bCs/>
+          <w:lang w:val="en-US"/>
+        </w:rPr>
+        <w:t xml:space="preserve">Implications of </w:t>
+      </w:r>
+      <w:r>
+        <w:rPr>
+          <w:b/>
+          <w:bCs/>
+          <w:lang w:val="en-US"/>
+        </w:rPr>
+        <w:t>Convolution Theorem</w:t>
+      </w:r>
+    </w:p>
+    <w:p>
+      <w:pPr>
+        <w:rPr>
+          <w:lang w:val="en-US"/>
+        </w:rPr>
+      </w:pPr>
+      <w:r>
+        <w:rPr>
+          <w:lang w:val="en-US"/>
+        </w:rPr>
+        <w:t>Method 1:</w:t>
+      </w:r>
+      <w:r>
+        <w:rPr>
+          <w:lang w:val="en-US"/>
+        </w:rPr>
+        <w:t xml:space="preserve"> convolution </w:t>
+      </w:r>
+      <m:oMath>
+        <m:r>
+          <w:rPr>
+            <w:rFonts w:ascii="Cambria Math" w:hAnsi="Cambria Math"/>
+            <w:lang w:val="en-US"/>
+          </w:rPr>
+          <m:t>f*g</m:t>
+        </m:r>
+      </m:oMath>
+      <w:r>
+        <w:rPr>
+          <w:lang w:val="en-US"/>
+        </w:rPr>
+        <w:t xml:space="preserve"> </w:t>
+      </w:r>
+      <w:r>
+        <w:rPr>
+          <w:lang w:val="en-US"/>
+        </w:rPr>
+        <w:t xml:space="preserve">runs in </w:t>
+      </w:r>
+      <m:oMath>
+        <m:sSup>
+          <m:sSupPr>
+            <m:ctrlPr>
+              <w:rPr>
+                <w:rFonts w:ascii="Cambria Math" w:hAnsi="Cambria Math"/>
+                <w:i/>
+                <w:lang w:val="en-US"/>
+              </w:rPr>
+            </m:ctrlPr>
+          </m:sSupPr>
+          <m:e>
+            <m:r>
+              <w:rPr>
+                <w:rFonts w:ascii="Cambria Math" w:hAnsi="Cambria Math"/>
+                <w:lang w:val="en-US"/>
+              </w:rPr>
+              <m:t>N</m:t>
+            </m:r>
+          </m:e>
+          <m:sup>
+            <m:r>
+              <w:rPr>
+                <w:rFonts w:ascii="Cambria Math" w:hAnsi="Cambria Math"/>
+                <w:lang w:val="en-US"/>
+              </w:rPr>
+              <m:t>2</m:t>
+            </m:r>
+          </m:sup>
+        </m:sSup>
+      </m:oMath>
+      <w:r>
+        <w:rPr>
+          <w:lang w:val="en-US"/>
+        </w:rPr>
+        <w:t>.</w:t>
+      </w:r>
+    </w:p>
+    <w:p>
+      <w:pPr>
+        <w:rPr>
+          <w:lang w:val="en-US"/>
+        </w:rPr>
+      </w:pPr>
+      <w:r>
+        <w:rPr>
+          <w:lang w:val="en-US"/>
+        </w:rPr>
+        <w:t xml:space="preserve">Method 2: </w:t>
+      </w:r>
+      <w:r>
+        <w:rPr>
+          <w:lang w:val="en-US"/>
+        </w:rPr>
+        <w:t>FFT</w:t>
+      </w:r>
+      <w:r>
+        <w:rPr>
+          <w:lang w:val="en-US"/>
+        </w:rPr>
+        <w:t xml:space="preserve"> and IFFT run in</w:t>
+      </w:r>
+      <w:r>
+        <w:rPr>
+          <w:lang w:val="en-US"/>
+        </w:rPr>
+        <w:t xml:space="preserve"> </w:t>
+      </w:r>
+      <m:oMath>
+        <m:r>
+          <w:rPr>
+            <w:rFonts w:ascii="Cambria Math" w:hAnsi="Cambria Math"/>
+            <w:lang w:val="en-US"/>
+          </w:rPr>
+          <m:t>N</m:t>
+        </m:r>
+        <m:func>
+          <m:funcPr>
+            <m:ctrlPr>
+              <w:rPr>
+                <w:rFonts w:ascii="Cambria Math" w:hAnsi="Cambria Math"/>
+                <w:i/>
+                <w:lang w:val="en-US"/>
+              </w:rPr>
+            </m:ctrlPr>
+          </m:funcPr>
+          <m:fName>
+            <m:r>
+              <m:rPr>
+                <m:sty m:val="p"/>
+              </m:rPr>
+              <w:rPr>
+                <w:rFonts w:ascii="Cambria Math" w:hAnsi="Cambria Math"/>
+                <w:lang w:val="en-US"/>
+              </w:rPr>
+              <m:t>log</m:t>
+            </m:r>
+          </m:fName>
+          <m:e>
+            <m:r>
+              <w:rPr>
+                <w:rFonts w:ascii="Cambria Math" w:hAnsi="Cambria Math"/>
+                <w:lang w:val="en-US"/>
+              </w:rPr>
+              <m:t>N</m:t>
+            </m:r>
+          </m:e>
+        </m:func>
+      </m:oMath>
+      <w:r>
+        <w:rPr>
+          <w:lang w:val="en-US"/>
+        </w:rPr>
+        <w:t xml:space="preserve"> </w:t>
+      </w:r>
+      <w:r>
+        <w:rPr>
+          <w:lang w:val="en-US"/>
+        </w:rPr>
+        <w:t xml:space="preserve">and </w:t>
+      </w:r>
+      <w:proofErr w:type="spellStart"/>
+      <w:r>
+        <w:rPr>
+          <w:lang w:val="en-US"/>
+        </w:rPr>
+        <w:t>mult</w:t>
+      </w:r>
+      <w:proofErr w:type="spellEnd"/>
+      <w:r>
+        <w:rPr>
+          <w:lang w:val="en-US"/>
+        </w:rPr>
+        <w:t xml:space="preserve"> in </w:t>
+      </w:r>
+      <m:oMath>
+        <m:r>
+          <w:rPr>
+            <w:rFonts w:ascii="Cambria Math" w:hAnsi="Cambria Math"/>
+            <w:lang w:val="en-US"/>
+          </w:rPr>
+          <m:t>N</m:t>
+        </m:r>
+      </m:oMath>
+      <w:r>
+        <w:rPr>
+          <w:lang w:val="en-US"/>
+        </w:rPr>
+        <w:t>.</w:t>
+      </w:r>
+    </w:p>
+    <w:p>
+      <w:pPr>
+        <w:rPr>
+          <w:lang w:val="en-US"/>
+        </w:rPr>
+      </w:pPr>
+    </w:p>
+    <w:p>
+      <w:pPr>
+        <w:rPr>
+          <w:b/>
+          <w:bCs/>
+          <w:lang w:val="en-US"/>
+        </w:rPr>
+      </w:pPr>
+      <w:r>
+        <w:rPr>
+          <w:b/>
+          <w:bCs/>
+          <w:lang w:val="en-US"/>
+        </w:rPr>
+        <w:t>Separable Filters</w:t>
+      </w:r>
+    </w:p>
+    <w:p>
+      <w:pPr>
+        <w:rPr>
+          <w:lang w:val="en-US"/>
+        </w:rPr>
+      </w:pPr>
+      <w:r>
+        <w:rPr>
+          <w:lang w:val="en-US"/>
+        </w:rPr>
+        <w:t>[</w:t>
+      </w:r>
+      <w:r>
+        <w:rPr>
+          <w:highlight w:val="magenta"/>
+          <w:lang w:val="en-US"/>
+        </w:rPr>
+        <w:t>TODO</w:t>
+      </w:r>
+      <w:r>
+        <w:rPr>
+          <w:lang w:val="en-US"/>
+        </w:rPr>
+        <w:t>]</w:t>
+      </w:r>
     </w:p>
     <w:sectPr>
       <w:pgSz w:w="12240" w:h="15840"/>

</xml_diff>

<commit_message>
fix: update date modified
</commit_message>
<xml_diff>
--- a/ComputerVisionNotes.docx
+++ b/ComputerVisionNotes.docx
@@ -69,7 +69,7 @@
           <w:iCs/>
           <w:lang w:val="en-US"/>
         </w:rPr>
-        <w:t>7</w:t>
+        <w:t>8</w:t>
       </w:r>
     </w:p>
     <w:p>
@@ -179,21 +179,7 @@
         <w:rPr>
           <w:lang w:val="en-US"/>
         </w:rPr>
-        <w:t xml:space="preserve">Tb </w:t>
-      </w:r>
-      <w:proofErr w:type="spellStart"/>
-      <w:r>
-        <w:rPr>
-          <w:lang w:val="en-US"/>
-        </w:rPr>
-        <w:t>ch</w:t>
-      </w:r>
-      <w:proofErr w:type="spellEnd"/>
-      <w:r>
-        <w:rPr>
-          <w:lang w:val="en-US"/>
-        </w:rPr>
-        <w:t xml:space="preserve"> 3.2</w:t>
+        <w:t>Tb ch 3.2</w:t>
       </w:r>
       <w:r>
         <w:rPr>
@@ -633,16 +619,8 @@
         <w:rPr>
           <w:lang w:val="en-US"/>
         </w:rPr>
-        <w:t xml:space="preserve"> </w:t>
-      </w:r>
-      <w:proofErr w:type="gramStart"/>
-      <w:r>
-        <w:rPr>
-          <w:lang w:val="en-US"/>
-        </w:rPr>
-        <w:t>where</w:t>
-      </w:r>
-      <w:proofErr w:type="gramEnd"/>
+        <w:t xml:space="preserve"> where</w:t>
+      </w:r>
     </w:p>
     <w:p>
       <w:pPr>
@@ -3192,16 +3170,8 @@
         <w:rPr>
           <w:lang w:val="en-US"/>
         </w:rPr>
-        <w:t xml:space="preserve"> </w:t>
-      </w:r>
-      <w:proofErr w:type="gramStart"/>
-      <w:r>
-        <w:rPr>
-          <w:lang w:val="en-US"/>
-        </w:rPr>
-        <w:t>where</w:t>
-      </w:r>
-      <w:proofErr w:type="gramEnd"/>
+        <w:t xml:space="preserve"> where</w:t>
+      </w:r>
     </w:p>
     <w:p>
       <w:pPr>
@@ -3882,15 +3852,7 @@
           <w:bCs/>
           <w:lang w:val="en-US"/>
         </w:rPr>
-        <w:t xml:space="preserve">Implications of </w:t>
-      </w:r>
-      <w:r>
-        <w:rPr>
-          <w:b/>
-          <w:bCs/>
-          <w:lang w:val="en-US"/>
-        </w:rPr>
-        <w:t>Convolution Theorem</w:t>
+        <w:t>Implications of Convolution Theorem</w:t>
       </w:r>
     </w:p>
     <w:p>
@@ -4051,21 +4013,7 @@
         <w:rPr>
           <w:lang w:val="en-US"/>
         </w:rPr>
-        <w:t xml:space="preserve">and </w:t>
-      </w:r>
-      <w:proofErr w:type="spellStart"/>
-      <w:r>
-        <w:rPr>
-          <w:lang w:val="en-US"/>
-        </w:rPr>
-        <w:t>mult</w:t>
-      </w:r>
-      <w:proofErr w:type="spellEnd"/>
-      <w:r>
-        <w:rPr>
-          <w:lang w:val="en-US"/>
-        </w:rPr>
-        <w:t xml:space="preserve"> in </w:t>
+        <w:t xml:space="preserve">and mult in </w:t>
       </w:r>
       <m:oMath>
         <m:r>

</xml_diff>

<commit_message>
fix: normalized cross correlation notes
</commit_message>
<xml_diff>
--- a/ComputerVisionNotes.docx
+++ b/ComputerVisionNotes.docx
@@ -179,7 +179,21 @@
         <w:rPr>
           <w:lang w:val="en-US"/>
         </w:rPr>
-        <w:t>Tb ch 3.2</w:t>
+        <w:t xml:space="preserve">Tb </w:t>
+      </w:r>
+      <w:proofErr w:type="spellStart"/>
+      <w:r>
+        <w:rPr>
+          <w:lang w:val="en-US"/>
+        </w:rPr>
+        <w:t>ch</w:t>
+      </w:r>
+      <w:proofErr w:type="spellEnd"/>
+      <w:r>
+        <w:rPr>
+          <w:lang w:val="en-US"/>
+        </w:rPr>
+        <w:t xml:space="preserve"> 3.2</w:t>
       </w:r>
       <w:r>
         <w:rPr>
@@ -619,8 +633,16 @@
         <w:rPr>
           <w:lang w:val="en-US"/>
         </w:rPr>
-        <w:t xml:space="preserve"> where</w:t>
-      </w:r>
+        <w:t xml:space="preserve"> </w:t>
+      </w:r>
+      <w:proofErr w:type="gramStart"/>
+      <w:r>
+        <w:rPr>
+          <w:lang w:val="en-US"/>
+        </w:rPr>
+        <w:t>where</w:t>
+      </w:r>
+      <w:proofErr w:type="gramEnd"/>
     </w:p>
     <w:p>
       <w:pPr>
@@ -1422,6 +1444,69 @@
           <w:lang w:val="en-US"/>
         </w:rPr>
         <w:t xml:space="preserve"> exact match of image crop and filter results in 1.</w:t>
+      </w:r>
+      <w:r>
+        <w:rPr>
+          <w:lang w:val="en-US"/>
+        </w:rPr>
+        <w:t xml:space="preserve"> Normalized prevents </w:t>
+      </w:r>
+      <m:oMath>
+        <m:acc>
+          <m:accPr>
+            <m:chr m:val="⃗"/>
+            <m:ctrlPr>
+              <w:rPr>
+                <w:rFonts w:ascii="Cambria Math" w:hAnsi="Cambria Math"/>
+                <w:i/>
+                <w:lang w:val="en-US"/>
+              </w:rPr>
+            </m:ctrlPr>
+          </m:accPr>
+          <m:e>
+            <m:sSub>
+              <m:sSubPr>
+                <m:ctrlPr>
+                  <w:rPr>
+                    <w:rFonts w:ascii="Cambria Math" w:hAnsi="Cambria Math"/>
+                    <w:i/>
+                    <w:lang w:val="en-US"/>
+                  </w:rPr>
+                </m:ctrlPr>
+              </m:sSubPr>
+              <m:e>
+                <m:r>
+                  <w:rPr>
+                    <w:rFonts w:ascii="Cambria Math" w:hAnsi="Cambria Math"/>
+                    <w:lang w:val="en-US"/>
+                  </w:rPr>
+                  <m:t>t</m:t>
+                </m:r>
+              </m:e>
+              <m:sub>
+                <m:r>
+                  <w:rPr>
+                    <w:rFonts w:ascii="Cambria Math" w:hAnsi="Cambria Math"/>
+                    <w:lang w:val="en-US"/>
+                  </w:rPr>
+                  <m:t>ij</m:t>
+                </m:r>
+              </m:sub>
+            </m:sSub>
+          </m:e>
+        </m:acc>
+      </m:oMath>
+      <w:r>
+        <w:rPr>
+          <w:lang w:val="en-US"/>
+        </w:rPr>
+        <w:t xml:space="preserve"> that is all or almost all white (255) </w:t>
+      </w:r>
+      <w:r>
+        <w:rPr>
+          <w:lang w:val="en-US"/>
+        </w:rPr>
+        <w:t>to generate large response.</w:t>
       </w:r>
     </w:p>
     <w:p>
@@ -3170,8 +3255,16 @@
         <w:rPr>
           <w:lang w:val="en-US"/>
         </w:rPr>
-        <w:t xml:space="preserve"> where</w:t>
-      </w:r>
+        <w:t xml:space="preserve"> </w:t>
+      </w:r>
+      <w:proofErr w:type="gramStart"/>
+      <w:r>
+        <w:rPr>
+          <w:lang w:val="en-US"/>
+        </w:rPr>
+        <w:t>where</w:t>
+      </w:r>
+      <w:proofErr w:type="gramEnd"/>
     </w:p>
     <w:p>
       <w:pPr>
@@ -4013,7 +4106,21 @@
         <w:rPr>
           <w:lang w:val="en-US"/>
         </w:rPr>
-        <w:t xml:space="preserve">and mult in </w:t>
+        <w:t xml:space="preserve">and </w:t>
+      </w:r>
+      <w:proofErr w:type="spellStart"/>
+      <w:r>
+        <w:rPr>
+          <w:lang w:val="en-US"/>
+        </w:rPr>
+        <w:t>mult</w:t>
+      </w:r>
+      <w:proofErr w:type="spellEnd"/>
+      <w:r>
+        <w:rPr>
+          <w:lang w:val="en-US"/>
+        </w:rPr>
+        <w:t xml:space="preserve"> in </w:t>
       </w:r>
       <m:oMath>
         <m:r>

</xml_diff>

<commit_message>
docs: deep learning for computer vision
</commit_message>
<xml_diff>
--- a/ComputerVisionNotes.docx
+++ b/ComputerVisionNotes.docx
@@ -61,7 +61,7 @@
           <w:iCs/>
           <w:lang w:val="en-US"/>
         </w:rPr>
-        <w:t>Updated: 2024-09-0</w:t>
+        <w:t>Updated: 2024-09-</w:t>
       </w:r>
       <w:r>
         <w:rPr>
@@ -69,27 +69,35 @@
           <w:iCs/>
           <w:lang w:val="en-US"/>
         </w:rPr>
-        <w:t>8</w:t>
-      </w:r>
-    </w:p>
-    <w:p>
-      <w:pPr>
-        <w:rPr>
-          <w:lang w:val="en-US"/>
-        </w:rPr>
-      </w:pPr>
-    </w:p>
-    <w:p>
-      <w:pPr>
-        <w:rPr>
-          <w:lang w:val="en-US"/>
-        </w:rPr>
-      </w:pPr>
-      <w:r>
-        <w:rPr>
-          <w:lang w:val="en-US"/>
-        </w:rPr>
-        <w:t>References:</w:t>
+        <w:t>15</w:t>
+      </w:r>
+    </w:p>
+    <w:p>
+      <w:pPr>
+        <w:rPr>
+          <w:lang w:val="en-US"/>
+        </w:rPr>
+      </w:pPr>
+    </w:p>
+    <w:p>
+      <w:pPr>
+        <w:rPr>
+          <w:lang w:val="en-US"/>
+        </w:rPr>
+      </w:pPr>
+      <w:r>
+        <w:rPr>
+          <w:b/>
+          <w:bCs/>
+          <w:lang w:val="en-US"/>
+        </w:rPr>
+        <w:t>REFERENCES</w:t>
+      </w:r>
+      <w:r>
+        <w:rPr>
+          <w:lang w:val="en-US"/>
+        </w:rPr>
+        <w:t>:</w:t>
       </w:r>
     </w:p>
     <w:p>
@@ -148,7 +156,7 @@
           <w:bCs/>
           <w:lang w:val="en-US"/>
         </w:rPr>
-        <w:t>Linear Filters</w:t>
+        <w:t>LINEAR FILTERS</w:t>
       </w:r>
       <w:r>
         <w:rPr>
@@ -4187,6 +4195,702 @@
         </w:rPr>
         <w:t>]</w:t>
       </w:r>
+    </w:p>
+    <w:p>
+      <w:pPr>
+        <w:rPr>
+          <w:b/>
+          <w:bCs/>
+          <w:lang w:val="en-US"/>
+        </w:rPr>
+      </w:pPr>
+      <w:r>
+        <w:rPr>
+          <w:b/>
+          <w:bCs/>
+          <w:lang w:val="en-US"/>
+        </w:rPr>
+        <w:lastRenderedPageBreak/>
+        <w:t>DEEP LEARNING FOR COMPUTER VISION</w:t>
+      </w:r>
+    </w:p>
+    <w:p>
+      <w:pPr>
+        <w:pStyle w:val="ListParagraph"/>
+        <w:numPr>
+          <w:ilvl w:val="0"/>
+          <w:numId w:val="1"/>
+        </w:numPr>
+        <w:rPr>
+          <w:lang w:val="en-US"/>
+        </w:rPr>
+      </w:pPr>
+      <w:r>
+        <w:rPr>
+          <w:lang w:val="en-US"/>
+        </w:rPr>
+        <w:t>Template matching</w:t>
+      </w:r>
+      <w:r>
+        <w:rPr>
+          <w:lang w:val="en-US"/>
+        </w:rPr>
+        <w:t xml:space="preserve"> is inadequate for object recognition when there are difficult scene conditions (occlusion, changes in viewing angle, articulation of parts) and too many variations.</w:t>
+      </w:r>
+    </w:p>
+    <w:p>
+      <w:pPr>
+        <w:pStyle w:val="ListParagraph"/>
+        <w:numPr>
+          <w:ilvl w:val="0"/>
+          <w:numId w:val="1"/>
+        </w:numPr>
+        <w:rPr>
+          <w:lang w:val="en-US"/>
+        </w:rPr>
+      </w:pPr>
+      <w:r>
+        <w:rPr>
+          <w:lang w:val="en-US"/>
+        </w:rPr>
+        <w:t>Use networks instead by collecting training images and labels, training a classifier, evaluate the classifier.</w:t>
+      </w:r>
+    </w:p>
+    <w:p>
+      <w:pPr>
+        <w:rPr>
+          <w:b/>
+          <w:bCs/>
+          <w:lang w:val="en-US"/>
+        </w:rPr>
+      </w:pPr>
+      <w:r>
+        <w:rPr>
+          <w:b/>
+          <w:bCs/>
+          <w:lang w:val="en-US"/>
+        </w:rPr>
+        <w:t>Linear Model for Image Classification</w:t>
+      </w:r>
+    </w:p>
+    <w:p>
+      <w:pPr>
+        <w:rPr>
+          <w:lang w:val="en-US"/>
+        </w:rPr>
+      </w:pPr>
+      <m:oMathPara>
+        <m:oMath>
+          <m:r>
+            <w:rPr>
+              <w:rFonts w:ascii="Cambria Math" w:hAnsi="Cambria Math"/>
+              <w:lang w:val="en-US"/>
+            </w:rPr>
+            <m:t>f</m:t>
+          </m:r>
+          <m:d>
+            <m:dPr>
+              <m:ctrlPr>
+                <w:rPr>
+                  <w:rFonts w:ascii="Cambria Math" w:hAnsi="Cambria Math"/>
+                  <w:i/>
+                  <w:lang w:val="en-US"/>
+                </w:rPr>
+              </m:ctrlPr>
+            </m:dPr>
+            <m:e>
+              <m:acc>
+                <m:accPr>
+                  <m:chr m:val="⃗"/>
+                  <m:ctrlPr>
+                    <w:rPr>
+                      <w:rFonts w:ascii="Cambria Math" w:hAnsi="Cambria Math"/>
+                      <w:i/>
+                      <w:lang w:val="en-US"/>
+                    </w:rPr>
+                  </m:ctrlPr>
+                </m:accPr>
+                <m:e>
+                  <m:r>
+                    <w:rPr>
+                      <w:rFonts w:ascii="Cambria Math" w:hAnsi="Cambria Math"/>
+                      <w:lang w:val="en-US"/>
+                    </w:rPr>
+                    <m:t>x</m:t>
+                  </m:r>
+                </m:e>
+              </m:acc>
+              <m:r>
+                <w:rPr>
+                  <w:rFonts w:ascii="Cambria Math" w:hAnsi="Cambria Math"/>
+                  <w:lang w:val="en-US"/>
+                </w:rPr>
+                <m:t>,W</m:t>
+              </m:r>
+            </m:e>
+          </m:d>
+          <m:r>
+            <w:rPr>
+              <w:rFonts w:ascii="Cambria Math" w:hAnsi="Cambria Math"/>
+              <w:lang w:val="en-US"/>
+            </w:rPr>
+            <m:t>=</m:t>
+          </m:r>
+          <m:r>
+            <w:rPr>
+              <w:rFonts w:ascii="Cambria Math" w:hAnsi="Cambria Math"/>
+              <w:lang w:val="en-US"/>
+            </w:rPr>
+            <m:t>W</m:t>
+          </m:r>
+          <m:acc>
+            <m:accPr>
+              <m:chr m:val="⃗"/>
+              <m:ctrlPr>
+                <w:rPr>
+                  <w:rFonts w:ascii="Cambria Math" w:hAnsi="Cambria Math"/>
+                  <w:i/>
+                  <w:lang w:val="en-US"/>
+                </w:rPr>
+              </m:ctrlPr>
+            </m:accPr>
+            <m:e>
+              <m:r>
+                <w:rPr>
+                  <w:rFonts w:ascii="Cambria Math" w:hAnsi="Cambria Math"/>
+                  <w:lang w:val="en-US"/>
+                </w:rPr>
+                <m:t>x</m:t>
+              </m:r>
+            </m:e>
+          </m:acc>
+        </m:oMath>
+      </m:oMathPara>
+    </w:p>
+    <w:p>
+      <w:pPr>
+        <w:rPr>
+          <w:lang w:val="en-US"/>
+        </w:rPr>
+      </w:pPr>
+      <w:r>
+        <w:rPr>
+          <w:lang w:val="en-US"/>
+        </w:rPr>
+        <w:t xml:space="preserve">Where </w:t>
+      </w:r>
+      <m:oMath>
+        <m:acc>
+          <m:accPr>
+            <m:chr m:val="⃗"/>
+            <m:ctrlPr>
+              <w:rPr>
+                <w:rFonts w:ascii="Cambria Math" w:hAnsi="Cambria Math"/>
+                <w:i/>
+                <w:lang w:val="en-US"/>
+              </w:rPr>
+            </m:ctrlPr>
+          </m:accPr>
+          <m:e>
+            <m:r>
+              <w:rPr>
+                <w:rFonts w:ascii="Cambria Math" w:hAnsi="Cambria Math"/>
+                <w:lang w:val="en-US"/>
+              </w:rPr>
+              <m:t>x</m:t>
+            </m:r>
+          </m:e>
+        </m:acc>
+      </m:oMath>
+      <w:r>
+        <w:rPr>
+          <w:lang w:val="en-US"/>
+        </w:rPr>
+        <w:t xml:space="preserve"> is a vectorized image and its length is the dimensionality of the problem</w:t>
+      </w:r>
+      <w:r>
+        <w:rPr>
+          <w:lang w:val="en-US"/>
+        </w:rPr>
+        <w:t>; a point in N-D space</w:t>
+      </w:r>
+      <w:r>
+        <w:rPr>
+          <w:lang w:val="en-US"/>
+        </w:rPr>
+        <w:t>.</w:t>
+      </w:r>
+    </w:p>
+    <w:p>
+      <w:pPr>
+        <w:rPr>
+          <w:lang w:val="en-US"/>
+        </w:rPr>
+      </w:pPr>
+      <w:r>
+        <w:rPr>
+          <w:lang w:val="en-US"/>
+        </w:rPr>
+        <w:t xml:space="preserve">Where each row in </w:t>
+      </w:r>
+      <m:oMath>
+        <m:r>
+          <w:rPr>
+            <w:rFonts w:ascii="Cambria Math" w:hAnsi="Cambria Math"/>
+            <w:lang w:val="en-US"/>
+          </w:rPr>
+          <m:t>W</m:t>
+        </m:r>
+      </m:oMath>
+      <w:r>
+        <w:rPr>
+          <w:lang w:val="en-US"/>
+        </w:rPr>
+        <w:t xml:space="preserve"> is a hyperplane that acts as a decision boundary</w:t>
+      </w:r>
+      <w:r>
+        <w:rPr>
+          <w:lang w:val="en-US"/>
+        </w:rPr>
+        <w:t>.</w:t>
+      </w:r>
+    </w:p>
+    <w:p>
+      <w:pPr>
+        <w:rPr>
+          <w:lang w:val="en-US"/>
+        </w:rPr>
+      </w:pPr>
+      <w:r>
+        <w:rPr>
+          <w:lang w:val="en-US"/>
+        </w:rPr>
+        <w:t xml:space="preserve">Where sign of inner product </w:t>
+      </w:r>
+      <m:oMath>
+        <m:r>
+          <w:rPr>
+            <w:rFonts w:ascii="Cambria Math" w:hAnsi="Cambria Math"/>
+            <w:lang w:val="en-US"/>
+          </w:rPr>
+          <m:t>W</m:t>
+        </m:r>
+        <m:acc>
+          <m:accPr>
+            <m:chr m:val="⃗"/>
+            <m:ctrlPr>
+              <w:rPr>
+                <w:rFonts w:ascii="Cambria Math" w:hAnsi="Cambria Math"/>
+                <w:i/>
+                <w:lang w:val="en-US"/>
+              </w:rPr>
+            </m:ctrlPr>
+          </m:accPr>
+          <m:e>
+            <m:r>
+              <w:rPr>
+                <w:rFonts w:ascii="Cambria Math" w:hAnsi="Cambria Math"/>
+                <w:lang w:val="en-US"/>
+              </w:rPr>
+              <m:t>x</m:t>
+            </m:r>
+          </m:e>
+        </m:acc>
+      </m:oMath>
+      <w:r>
+        <w:rPr>
+          <w:lang w:val="en-US"/>
+        </w:rPr>
+        <w:t xml:space="preserve"> tells the side of the hyperplane</w:t>
+      </w:r>
+      <w:r>
+        <w:rPr>
+          <w:lang w:val="en-US"/>
+        </w:rPr>
+        <w:t>.</w:t>
+      </w:r>
+    </w:p>
+    <w:p>
+      <w:pPr>
+        <w:rPr>
+          <w:lang w:val="en-US"/>
+        </w:rPr>
+      </w:pPr>
+      <w:r>
+        <w:rPr>
+          <w:lang w:val="en-US"/>
+        </w:rPr>
+        <w:t>Limitations: dataset not linearly separable</w:t>
+      </w:r>
+    </w:p>
+    <w:p>
+      <w:pPr>
+        <w:rPr>
+          <w:lang w:val="en-US"/>
+        </w:rPr>
+      </w:pPr>
+    </w:p>
+    <w:p>
+      <w:pPr>
+        <w:rPr>
+          <w:b/>
+          <w:bCs/>
+          <w:lang w:val="en-US"/>
+        </w:rPr>
+      </w:pPr>
+      <w:r>
+        <w:rPr>
+          <w:b/>
+          <w:bCs/>
+          <w:lang w:val="en-US"/>
+        </w:rPr>
+        <w:t>Fully Connected</w:t>
+      </w:r>
+      <w:r>
+        <w:rPr>
+          <w:b/>
+          <w:bCs/>
+          <w:lang w:val="en-US"/>
+        </w:rPr>
+        <w:t xml:space="preserve"> Network</w:t>
+      </w:r>
+    </w:p>
+    <w:p>
+      <w:pPr>
+        <w:rPr>
+          <w:lang w:val="en-US"/>
+        </w:rPr>
+      </w:pPr>
+      <w:r>
+        <w:rPr>
+          <w:lang w:val="en-US"/>
+        </w:rPr>
+        <w:t>3-layer MLP</w:t>
+      </w:r>
+      <w:r>
+        <w:rPr>
+          <w:lang w:val="en-US"/>
+        </w:rPr>
+        <w:t xml:space="preserve"> (multilayer perceptron)</w:t>
+      </w:r>
+      <w:r>
+        <w:rPr>
+          <w:lang w:val="en-US"/>
+        </w:rPr>
+        <w:t xml:space="preserve">: </w:t>
+      </w:r>
+      <m:oMath>
+        <m:r>
+          <w:rPr>
+            <w:rFonts w:ascii="Cambria Math" w:hAnsi="Cambria Math"/>
+            <w:lang w:val="en-US"/>
+          </w:rPr>
+          <m:t>f=</m:t>
+        </m:r>
+        <m:sSub>
+          <m:sSubPr>
+            <m:ctrlPr>
+              <w:rPr>
+                <w:rFonts w:ascii="Cambria Math" w:hAnsi="Cambria Math"/>
+                <w:i/>
+                <w:lang w:val="en-US"/>
+              </w:rPr>
+            </m:ctrlPr>
+          </m:sSubPr>
+          <m:e>
+            <m:r>
+              <w:rPr>
+                <w:rFonts w:ascii="Cambria Math" w:hAnsi="Cambria Math"/>
+                <w:lang w:val="en-US"/>
+              </w:rPr>
+              <m:t>W</m:t>
+            </m:r>
+          </m:e>
+          <m:sub>
+            <m:r>
+              <w:rPr>
+                <w:rFonts w:ascii="Cambria Math" w:hAnsi="Cambria Math"/>
+                <w:lang w:val="en-US"/>
+              </w:rPr>
+              <m:t>3</m:t>
+            </m:r>
+          </m:sub>
+        </m:sSub>
+        <m:func>
+          <m:funcPr>
+            <m:ctrlPr>
+              <w:rPr>
+                <w:rFonts w:ascii="Cambria Math" w:hAnsi="Cambria Math"/>
+                <w:i/>
+                <w:lang w:val="en-US"/>
+              </w:rPr>
+            </m:ctrlPr>
+          </m:funcPr>
+          <m:fName>
+            <m:r>
+              <m:rPr>
+                <m:sty m:val="p"/>
+              </m:rPr>
+              <w:rPr>
+                <w:rFonts w:ascii="Cambria Math" w:hAnsi="Cambria Math"/>
+                <w:lang w:val="en-US"/>
+              </w:rPr>
+              <m:t>max</m:t>
+            </m:r>
+          </m:fName>
+          <m:e>
+            <m:d>
+              <m:dPr>
+                <m:ctrlPr>
+                  <w:rPr>
+                    <w:rFonts w:ascii="Cambria Math" w:hAnsi="Cambria Math"/>
+                    <w:i/>
+                    <w:lang w:val="en-US"/>
+                  </w:rPr>
+                </m:ctrlPr>
+              </m:dPr>
+              <m:e>
+                <m:r>
+                  <w:rPr>
+                    <w:rFonts w:ascii="Cambria Math" w:hAnsi="Cambria Math"/>
+                    <w:lang w:val="en-US"/>
+                  </w:rPr>
+                  <m:t>0,</m:t>
+                </m:r>
+                <m:sSub>
+                  <m:sSubPr>
+                    <m:ctrlPr>
+                      <w:rPr>
+                        <w:rFonts w:ascii="Cambria Math" w:hAnsi="Cambria Math"/>
+                        <w:i/>
+                        <w:lang w:val="en-US"/>
+                      </w:rPr>
+                    </m:ctrlPr>
+                  </m:sSubPr>
+                  <m:e>
+                    <m:r>
+                      <w:rPr>
+                        <w:rFonts w:ascii="Cambria Math" w:hAnsi="Cambria Math"/>
+                        <w:lang w:val="en-US"/>
+                      </w:rPr>
+                      <m:t>W</m:t>
+                    </m:r>
+                  </m:e>
+                  <m:sub>
+                    <m:r>
+                      <w:rPr>
+                        <w:rFonts w:ascii="Cambria Math" w:hAnsi="Cambria Math"/>
+                        <w:lang w:val="en-US"/>
+                      </w:rPr>
+                      <m:t>2</m:t>
+                    </m:r>
+                  </m:sub>
+                </m:sSub>
+                <m:func>
+                  <m:funcPr>
+                    <m:ctrlPr>
+                      <w:rPr>
+                        <w:rFonts w:ascii="Cambria Math" w:hAnsi="Cambria Math"/>
+                        <w:i/>
+                        <w:lang w:val="en-US"/>
+                      </w:rPr>
+                    </m:ctrlPr>
+                  </m:funcPr>
+                  <m:fName>
+                    <m:r>
+                      <w:rPr>
+                        <w:rFonts w:ascii="Cambria Math" w:hAnsi="Cambria Math"/>
+                        <w:lang w:val="en-US"/>
+                      </w:rPr>
+                      <m:t>max</m:t>
+                    </m:r>
+                  </m:fName>
+                  <m:e>
+                    <m:d>
+                      <m:dPr>
+                        <m:ctrlPr>
+                          <w:rPr>
+                            <w:rFonts w:ascii="Cambria Math" w:hAnsi="Cambria Math"/>
+                            <w:i/>
+                            <w:lang w:val="en-US"/>
+                          </w:rPr>
+                        </m:ctrlPr>
+                      </m:dPr>
+                      <m:e>
+                        <m:r>
+                          <w:rPr>
+                            <w:rFonts w:ascii="Cambria Math" w:hAnsi="Cambria Math"/>
+                            <w:lang w:val="en-US"/>
+                          </w:rPr>
+                          <m:t>0,</m:t>
+                        </m:r>
+                        <m:sSub>
+                          <m:sSubPr>
+                            <m:ctrlPr>
+                              <w:rPr>
+                                <w:rFonts w:ascii="Cambria Math" w:hAnsi="Cambria Math"/>
+                                <w:i/>
+                                <w:lang w:val="en-US"/>
+                              </w:rPr>
+                            </m:ctrlPr>
+                          </m:sSubPr>
+                          <m:e>
+                            <m:r>
+                              <w:rPr>
+                                <w:rFonts w:ascii="Cambria Math" w:hAnsi="Cambria Math"/>
+                                <w:lang w:val="en-US"/>
+                              </w:rPr>
+                              <m:t>W</m:t>
+                            </m:r>
+                          </m:e>
+                          <m:sub>
+                            <m:r>
+                              <w:rPr>
+                                <w:rFonts w:ascii="Cambria Math" w:hAnsi="Cambria Math"/>
+                                <w:lang w:val="en-US"/>
+                              </w:rPr>
+                              <m:t>1</m:t>
+                            </m:r>
+                          </m:sub>
+                        </m:sSub>
+                        <m:r>
+                          <w:rPr>
+                            <w:rFonts w:ascii="Cambria Math" w:hAnsi="Cambria Math"/>
+                            <w:lang w:val="en-US"/>
+                          </w:rPr>
+                          <m:t>x</m:t>
+                        </m:r>
+                      </m:e>
+                    </m:d>
+                  </m:e>
+                </m:func>
+              </m:e>
+            </m:d>
+          </m:e>
+        </m:func>
+      </m:oMath>
+      <w:r>
+        <w:rPr>
+          <w:lang w:val="en-US"/>
+        </w:rPr>
+        <w:t xml:space="preserve"> where nonlinearity occurs as activation functions between layers, e.g., </w:t>
+      </w:r>
+      <w:proofErr w:type="spellStart"/>
+      <w:r>
+        <w:rPr>
+          <w:lang w:val="en-US"/>
+        </w:rPr>
+        <w:t>ReLU</w:t>
+      </w:r>
+      <w:proofErr w:type="spellEnd"/>
+      <w:r>
+        <w:rPr>
+          <w:lang w:val="en-US"/>
+        </w:rPr>
+        <w:t xml:space="preserve">(x) = </w:t>
+      </w:r>
+      <w:proofErr w:type="gramStart"/>
+      <w:r>
+        <w:rPr>
+          <w:lang w:val="en-US"/>
+        </w:rPr>
+        <w:t>max(</w:t>
+      </w:r>
+      <w:proofErr w:type="gramEnd"/>
+      <w:r>
+        <w:rPr>
+          <w:lang w:val="en-US"/>
+        </w:rPr>
+        <w:t>0,</w:t>
+      </w:r>
+      <w:r>
+        <w:rPr>
+          <w:lang w:val="en-US"/>
+        </w:rPr>
+        <w:t xml:space="preserve"> </w:t>
+      </w:r>
+      <w:r>
+        <w:rPr>
+          <w:lang w:val="en-US"/>
+        </w:rPr>
+        <w:t>x)</w:t>
+      </w:r>
+      <w:r>
+        <w:rPr>
+          <w:lang w:val="en-US"/>
+        </w:rPr>
+        <w:t>.</w:t>
+      </w:r>
+    </w:p>
+    <w:p>
+      <w:pPr>
+        <w:rPr>
+          <w:lang w:val="en-US"/>
+        </w:rPr>
+      </w:pPr>
+      <w:r>
+        <w:rPr>
+          <w:lang w:val="en-US"/>
+        </w:rPr>
+        <w:t>Limitations: destroys special relationship, weights don’t scale.</w:t>
+      </w:r>
+    </w:p>
+    <w:p>
+      <w:pPr>
+        <w:rPr>
+          <w:lang w:val="en-US"/>
+        </w:rPr>
+      </w:pPr>
+    </w:p>
+    <w:p>
+      <w:pPr>
+        <w:rPr>
+          <w:b/>
+          <w:bCs/>
+          <w:lang w:val="en-US"/>
+        </w:rPr>
+      </w:pPr>
+      <w:r>
+        <w:rPr>
+          <w:b/>
+          <w:bCs/>
+          <w:lang w:val="en-US"/>
+        </w:rPr>
+        <w:t>Convolutional Neural Network</w:t>
+      </w:r>
+    </w:p>
+    <w:p>
+      <w:pPr>
+        <w:rPr>
+          <w:lang w:val="en-US"/>
+        </w:rPr>
+      </w:pPr>
+      <w:r>
+        <w:rPr>
+          <w:lang w:val="en-US"/>
+        </w:rPr>
+        <w:t>[</w:t>
+      </w:r>
+      <w:r>
+        <w:rPr>
+          <w:highlight w:val="magenta"/>
+          <w:lang w:val="en-US"/>
+        </w:rPr>
+        <w:t>TODO</w:t>
+      </w:r>
+      <w:r>
+        <w:rPr>
+          <w:lang w:val="en-US"/>
+        </w:rPr>
+        <w:t>]</w:t>
+      </w:r>
+    </w:p>
+    <w:p>
+      <w:pPr>
+        <w:rPr>
+          <w:lang w:val="en-US"/>
+        </w:rPr>
+      </w:pPr>
     </w:p>
     <w:sectPr>
       <w:pgSz w:w="12240" w:h="15840"/>

</xml_diff>